<commit_message>
Uploading Gantt and SPMP
</commit_message>
<xml_diff>
--- a/SPMP.docx
+++ b/SPMP.docx
@@ -860,22 +860,22 @@
                               </w:p>
                               <w:p>
                                 <w:r>
-                                  <w:t>Joseph Breen</w:t>
+                                  <w:t>Alexander Dao</w:t>
                                 </w:r>
                               </w:p>
                               <w:p>
                                 <w:r>
-                                  <w:t>Benjamin Carbaugh</w:t>
+                                  <w:t xml:space="preserve">Benjamin </w:t>
                                 </w:r>
+                                <w:proofErr w:type="spellStart"/>
+                                <w:r>
+                                  <w:t>Carbaugh</w:t>
+                                </w:r>
+                                <w:proofErr w:type="spellEnd"/>
                               </w:p>
                               <w:p>
                                 <w:r>
                                   <w:t>Matthew Cole</w:t>
-                                </w:r>
-                              </w:p>
-                              <w:p>
-                                <w:r>
-                                  <w:t>Alexander Dao</w:t>
                                 </w:r>
                               </w:p>
                               <w:p>
@@ -885,8 +885,18 @@
                               </w:p>
                               <w:p>
                                 <w:r>
-                                  <w:t>Vince Lepatan</w:t>
+                                  <w:t>Joseph Breen</w:t>
                                 </w:r>
+                              </w:p>
+                              <w:p>
+                                <w:r>
+                                  <w:t xml:space="preserve">Vince </w:t>
+                                </w:r>
+                                <w:proofErr w:type="spellStart"/>
+                                <w:r>
+                                  <w:t>Lepatan</w:t>
+                                </w:r>
+                                <w:proofErr w:type="spellEnd"/>
                               </w:p>
                               <w:p/>
                             </w:txbxContent>
@@ -908,7 +918,11 @@
               </mc:Choice>
               <mc:Fallback>
                 <w:pict>
-                  <v:shape w14:anchorId="0E77DF15" id="Text Box 2" o:spid="_x0000_s1027" type="#_x0000_t202" style="position:absolute;margin-left:-41.1pt;margin-top:521.45pt;width:185.9pt;height:110.6pt;z-index:251663360;visibility:visible;mso-wrap-style:square;mso-width-percent:400;mso-height-percent:200;mso-wrap-distance-left:9pt;mso-wrap-distance-top:3.6pt;mso-wrap-distance-right:9pt;mso-wrap-distance-bottom:3.6pt;mso-position-horizontal:absolute;mso-position-horizontal-relative:text;mso-position-vertical:absolute;mso-position-vertical-relative:text;mso-width-percent:400;mso-height-percent:200;mso-width-relative:margin;mso-height-relative:margin;v-text-anchor:top" o:gfxdata="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" stroked="f">
+                  <v:shapetype w14:anchorId="0E77DF15" id="_x0000_t202" coordsize="21600,21600" o:spt="202" path="m,l,21600r21600,l21600,xe">
+                    <v:stroke joinstyle="miter"/>
+                    <v:path gradientshapeok="t" o:connecttype="rect"/>
+                  </v:shapetype>
+                  <v:shape id="Text Box 2" o:spid="_x0000_s1027" type="#_x0000_t202" style="position:absolute;margin-left:-41.1pt;margin-top:521.45pt;width:185.9pt;height:110.6pt;z-index:251663360;visibility:visible;mso-wrap-style:square;mso-width-percent:400;mso-height-percent:200;mso-wrap-distance-left:9pt;mso-wrap-distance-top:3.6pt;mso-wrap-distance-right:9pt;mso-wrap-distance-bottom:3.6pt;mso-position-horizontal:absolute;mso-position-horizontal-relative:text;mso-position-vertical:absolute;mso-position-vertical-relative:text;mso-width-percent:400;mso-height-percent:200;mso-width-relative:margin;mso-height-relative:margin;v-text-anchor:top" o:gfxdata="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" stroked="f">
                     <v:textbox style="mso-fit-shape-to-text:t">
                       <w:txbxContent>
                         <w:p>
@@ -928,22 +942,22 @@
                         </w:p>
                         <w:p>
                           <w:r>
-                            <w:t>Joseph Breen</w:t>
+                            <w:t>Alexander Dao</w:t>
                           </w:r>
                         </w:p>
                         <w:p>
                           <w:r>
-                            <w:t>Benjamin Carbaugh</w:t>
+                            <w:t xml:space="preserve">Benjamin </w:t>
                           </w:r>
+                          <w:proofErr w:type="spellStart"/>
+                          <w:r>
+                            <w:t>Carbaugh</w:t>
+                          </w:r>
+                          <w:proofErr w:type="spellEnd"/>
                         </w:p>
                         <w:p>
                           <w:r>
                             <w:t>Matthew Cole</w:t>
-                          </w:r>
-                        </w:p>
-                        <w:p>
-                          <w:r>
-                            <w:t>Alexander Dao</w:t>
                           </w:r>
                         </w:p>
                         <w:p>
@@ -953,8 +967,18 @@
                         </w:p>
                         <w:p>
                           <w:r>
-                            <w:t>Vince Lepatan</w:t>
+                            <w:t>Joseph Breen</w:t>
                           </w:r>
+                        </w:p>
+                        <w:p>
+                          <w:r>
+                            <w:t xml:space="preserve">Vince </w:t>
+                          </w:r>
+                          <w:proofErr w:type="spellStart"/>
+                          <w:r>
+                            <w:t>Lepatan</w:t>
+                          </w:r>
+                          <w:proofErr w:type="spellEnd"/>
                         </w:p>
                         <w:p/>
                       </w:txbxContent>
@@ -1081,13 +1105,23 @@
                                         <w:szCs w:val="36"/>
                                       </w:rPr>
                                     </w:pPr>
+                                    <w:proofErr w:type="spellStart"/>
                                     <w:r>
                                       <w:rPr>
                                         <w:color w:val="4F81BD" w:themeColor="accent1"/>
                                         <w:sz w:val="36"/>
                                         <w:szCs w:val="36"/>
                                       </w:rPr>
-                                      <w:t>Cosc 412</w:t>
+                                      <w:t>Cosc</w:t>
+                                    </w:r>
+                                    <w:proofErr w:type="spellEnd"/>
+                                    <w:r>
+                                      <w:rPr>
+                                        <w:color w:val="4F81BD" w:themeColor="accent1"/>
+                                        <w:sz w:val="36"/>
+                                        <w:szCs w:val="36"/>
+                                      </w:rPr>
+                                      <w:t xml:space="preserve"> 412</w:t>
                                     </w:r>
                                   </w:p>
                                 </w:sdtContent>
@@ -1262,8 +1296,8 @@
         <w:tblLook w:val="0000" w:firstRow="0" w:lastRow="0" w:firstColumn="0" w:lastColumn="0" w:noHBand="0" w:noVBand="0"/>
       </w:tblPr>
       <w:tblGrid>
-        <w:gridCol w:w="808"/>
-        <w:gridCol w:w="1243"/>
+        <w:gridCol w:w="1061"/>
+        <w:gridCol w:w="990"/>
         <w:gridCol w:w="1530"/>
         <w:gridCol w:w="1198"/>
         <w:gridCol w:w="6050"/>
@@ -1274,7 +1308,7 @@
         </w:trPr>
         <w:tc>
           <w:tcPr>
-            <w:tcW w:w="808" w:type="dxa"/>
+            <w:tcW w:w="1061" w:type="dxa"/>
             <w:shd w:val="clear" w:color="auto" w:fill="D9D9D9"/>
           </w:tcPr>
           <w:p>
@@ -1309,7 +1343,7 @@
         </w:tc>
         <w:tc>
           <w:tcPr>
-            <w:tcW w:w="1243" w:type="dxa"/>
+            <w:tcW w:w="990" w:type="dxa"/>
             <w:shd w:val="clear" w:color="auto" w:fill="D9D9D9"/>
           </w:tcPr>
           <w:p>
@@ -1487,7 +1521,7 @@
         </w:trPr>
         <w:tc>
           <w:tcPr>
-            <w:tcW w:w="808" w:type="dxa"/>
+            <w:tcW w:w="1061" w:type="dxa"/>
           </w:tcPr>
           <w:p>
             <w:pPr>
@@ -1522,7 +1556,7 @@
         </w:tc>
         <w:tc>
           <w:tcPr>
-            <w:tcW w:w="1243" w:type="dxa"/>
+            <w:tcW w:w="990" w:type="dxa"/>
           </w:tcPr>
           <w:p>
             <w:pPr>
@@ -1582,68 +1616,86 @@
                 <w:sz w:val="16"/>
                 <w:szCs w:val="16"/>
               </w:rPr>
-              <w:t>Ben Carbaugh</w:t>
-            </w:r>
-          </w:p>
-          <w:p>
-            <w:pPr>
+              <w:t xml:space="preserve">Ben </w:t>
+            </w:r>
+            <w:proofErr w:type="spellStart"/>
+            <w:r>
               <w:rPr>
                 <w:sz w:val="16"/>
                 <w:szCs w:val="16"/>
               </w:rPr>
-            </w:pPr>
-            <w:r>
+              <w:t>Carbaugh</w:t>
+            </w:r>
+            <w:proofErr w:type="spellEnd"/>
+          </w:p>
+          <w:p>
+            <w:pPr>
               <w:rPr>
                 <w:sz w:val="16"/>
                 <w:szCs w:val="16"/>
               </w:rPr>
-              <w:t>Matthew Cole</w:t>
-            </w:r>
-          </w:p>
-          <w:p>
-            <w:pPr>
+            </w:pPr>
+            <w:r>
               <w:rPr>
                 <w:sz w:val="16"/>
                 <w:szCs w:val="16"/>
               </w:rPr>
-            </w:pPr>
-            <w:r>
+              <w:t>Matthew Cole</w:t>
+            </w:r>
+          </w:p>
+          <w:p>
+            <w:pPr>
               <w:rPr>
                 <w:sz w:val="16"/>
                 <w:szCs w:val="16"/>
               </w:rPr>
-              <w:t>Alexander Dao</w:t>
-            </w:r>
-          </w:p>
-          <w:p>
-            <w:pPr>
+            </w:pPr>
+            <w:r>
               <w:rPr>
                 <w:sz w:val="16"/>
                 <w:szCs w:val="16"/>
               </w:rPr>
-            </w:pPr>
-            <w:r>
+              <w:t>Alexander Dao</w:t>
+            </w:r>
+          </w:p>
+          <w:p>
+            <w:pPr>
               <w:rPr>
                 <w:sz w:val="16"/>
                 <w:szCs w:val="16"/>
               </w:rPr>
-              <w:t>Dylan Hubbs</w:t>
-            </w:r>
-          </w:p>
-          <w:p>
-            <w:pPr>
+            </w:pPr>
+            <w:r>
               <w:rPr>
                 <w:sz w:val="16"/>
                 <w:szCs w:val="16"/>
               </w:rPr>
-            </w:pPr>
-            <w:r>
+              <w:t>Dylan Hubbs</w:t>
+            </w:r>
+          </w:p>
+          <w:p>
+            <w:pPr>
               <w:rPr>
                 <w:sz w:val="16"/>
                 <w:szCs w:val="16"/>
               </w:rPr>
-              <w:t>Vince Lepatan</w:t>
-            </w:r>
+            </w:pPr>
+            <w:r>
+              <w:rPr>
+                <w:sz w:val="16"/>
+                <w:szCs w:val="16"/>
+              </w:rPr>
+              <w:t xml:space="preserve">Vince </w:t>
+            </w:r>
+            <w:proofErr w:type="spellStart"/>
+            <w:r>
+              <w:rPr>
+                <w:sz w:val="16"/>
+                <w:szCs w:val="16"/>
+              </w:rPr>
+              <w:t>Lepatan</w:t>
+            </w:r>
+            <w:proofErr w:type="spellEnd"/>
           </w:p>
           <w:p>
             <w:pPr>
@@ -1751,21 +1803,7 @@
                 <w:sz w:val="20"/>
                 <w:szCs w:val="20"/>
               </w:rPr>
-              <w:t xml:space="preserve">Went over website ideas and goals </w:t>
-            </w:r>
-            <w:r>
-              <w:rPr>
-                <w:sz w:val="20"/>
-                <w:szCs w:val="20"/>
-              </w:rPr>
-              <w:t>with group members</w:t>
-            </w:r>
-            <w:r>
-              <w:rPr>
-                <w:sz w:val="20"/>
-                <w:szCs w:val="20"/>
-              </w:rPr>
-              <w:t xml:space="preserve"> </w:t>
+              <w:t xml:space="preserve">Went over website ideas and goals with group members </w:t>
             </w:r>
           </w:p>
         </w:tc>
@@ -1776,7 +1814,7 @@
         </w:trPr>
         <w:tc>
           <w:tcPr>
-            <w:tcW w:w="808" w:type="dxa"/>
+            <w:tcW w:w="1061" w:type="dxa"/>
           </w:tcPr>
           <w:p>
             <w:pPr>
@@ -1809,7 +1847,7 @@
         </w:tc>
         <w:tc>
           <w:tcPr>
-            <w:tcW w:w="1243" w:type="dxa"/>
+            <w:tcW w:w="990" w:type="dxa"/>
           </w:tcPr>
           <w:p>
             <w:pPr>
@@ -1936,15 +1974,7 @@
                 <w:sz w:val="20"/>
                 <w:szCs w:val="20"/>
               </w:rPr>
-              <w:t xml:space="preserve">Domain bought; </w:t>
-            </w:r>
-            <w:r>
-              <w:rPr>
-                <w:color w:val="000000"/>
-                <w:sz w:val="20"/>
-                <w:szCs w:val="20"/>
-              </w:rPr>
-              <w:t>Theme selected for website</w:t>
+              <w:t>Domain bought; Theme selected for website</w:t>
             </w:r>
             <w:r>
               <w:rPr>
@@ -1963,7 +1993,7 @@
         </w:trPr>
         <w:tc>
           <w:tcPr>
-            <w:tcW w:w="808" w:type="dxa"/>
+            <w:tcW w:w="1061" w:type="dxa"/>
           </w:tcPr>
           <w:p>
             <w:pPr>
@@ -1996,7 +2026,7 @@
         </w:tc>
         <w:tc>
           <w:tcPr>
-            <w:tcW w:w="1243" w:type="dxa"/>
+            <w:tcW w:w="990" w:type="dxa"/>
           </w:tcPr>
           <w:p>
             <w:pPr>
@@ -2210,7 +2240,7 @@
         </w:trPr>
         <w:tc>
           <w:tcPr>
-            <w:tcW w:w="808" w:type="dxa"/>
+            <w:tcW w:w="1061" w:type="dxa"/>
           </w:tcPr>
           <w:p>
             <w:pPr>
@@ -2243,7 +2273,7 @@
         </w:tc>
         <w:tc>
           <w:tcPr>
-            <w:tcW w:w="1243" w:type="dxa"/>
+            <w:tcW w:w="990" w:type="dxa"/>
           </w:tcPr>
           <w:p>
             <w:pPr>
@@ -2289,23 +2319,41 @@
                 <w:sz w:val="16"/>
                 <w:szCs w:val="16"/>
               </w:rPr>
-              <w:t>Ben Carbaugh</w:t>
-            </w:r>
-          </w:p>
-          <w:p>
-            <w:pPr>
+              <w:t xml:space="preserve">Ben </w:t>
+            </w:r>
+            <w:proofErr w:type="spellStart"/>
+            <w:r>
               <w:rPr>
                 <w:sz w:val="16"/>
                 <w:szCs w:val="16"/>
               </w:rPr>
-            </w:pPr>
-            <w:r>
+              <w:t>Carbaugh</w:t>
+            </w:r>
+            <w:proofErr w:type="spellEnd"/>
+          </w:p>
+          <w:p>
+            <w:pPr>
               <w:rPr>
                 <w:sz w:val="16"/>
                 <w:szCs w:val="16"/>
               </w:rPr>
-              <w:t>Vince Lepatan</w:t>
-            </w:r>
+            </w:pPr>
+            <w:r>
+              <w:rPr>
+                <w:sz w:val="16"/>
+                <w:szCs w:val="16"/>
+              </w:rPr>
+              <w:t xml:space="preserve">Vince </w:t>
+            </w:r>
+            <w:proofErr w:type="spellStart"/>
+            <w:r>
+              <w:rPr>
+                <w:sz w:val="16"/>
+                <w:szCs w:val="16"/>
+              </w:rPr>
+              <w:t>Lepatan</w:t>
+            </w:r>
+            <w:proofErr w:type="spellEnd"/>
           </w:p>
           <w:p>
             <w:pPr>
@@ -2426,7 +2474,7 @@
         </w:trPr>
         <w:tc>
           <w:tcPr>
-            <w:tcW w:w="808" w:type="dxa"/>
+            <w:tcW w:w="1061" w:type="dxa"/>
           </w:tcPr>
           <w:p>
             <w:pPr>
@@ -2477,7 +2525,7 @@
         </w:tc>
         <w:tc>
           <w:tcPr>
-            <w:tcW w:w="1243" w:type="dxa"/>
+            <w:tcW w:w="990" w:type="dxa"/>
           </w:tcPr>
           <w:p>
             <w:pPr>
@@ -2620,21 +2668,7 @@
                 <w:sz w:val="20"/>
                 <w:szCs w:val="20"/>
               </w:rPr>
-              <w:t>Organized Website,</w:t>
-            </w:r>
-            <w:r>
-              <w:rPr>
-                <w:sz w:val="20"/>
-                <w:szCs w:val="20"/>
-              </w:rPr>
-              <w:t xml:space="preserve"> logo added to website page and the login screen</w:t>
-            </w:r>
-            <w:r>
-              <w:rPr>
-                <w:sz w:val="20"/>
-                <w:szCs w:val="20"/>
-              </w:rPr>
-              <w:t xml:space="preserve"> </w:t>
+              <w:t xml:space="preserve">Organized Website, logo added to website page and the login screen </w:t>
             </w:r>
           </w:p>
         </w:tc>
@@ -2645,7 +2679,7 @@
         </w:trPr>
         <w:tc>
           <w:tcPr>
-            <w:tcW w:w="808" w:type="dxa"/>
+            <w:tcW w:w="1061" w:type="dxa"/>
           </w:tcPr>
           <w:p>
             <w:pPr>
@@ -2671,20 +2705,13 @@
                 <w:sz w:val="20"/>
                 <w:szCs w:val="20"/>
               </w:rPr>
-              <w:t>1.</w:t>
-            </w:r>
-            <w:r>
-              <w:rPr>
-                <w:sz w:val="20"/>
-                <w:szCs w:val="20"/>
-              </w:rPr>
-              <w:t>5</w:t>
+              <w:t>1.5</w:t>
             </w:r>
           </w:p>
         </w:tc>
         <w:tc>
           <w:tcPr>
-            <w:tcW w:w="1243" w:type="dxa"/>
+            <w:tcW w:w="990" w:type="dxa"/>
           </w:tcPr>
           <w:p>
             <w:pPr>
@@ -2743,8 +2770,17 @@
                 <w:sz w:val="16"/>
                 <w:szCs w:val="16"/>
               </w:rPr>
-              <w:t>Ben Carbaugh</w:t>
-            </w:r>
+              <w:t xml:space="preserve">Ben </w:t>
+            </w:r>
+            <w:proofErr w:type="spellStart"/>
+            <w:r>
+              <w:rPr>
+                <w:sz w:val="16"/>
+                <w:szCs w:val="16"/>
+              </w:rPr>
+              <w:t>Carbaugh</w:t>
+            </w:r>
+            <w:proofErr w:type="spellEnd"/>
           </w:p>
           <w:p>
             <w:pPr>
@@ -2837,7 +2873,7 @@
         </w:trPr>
         <w:tc>
           <w:tcPr>
-            <w:tcW w:w="808" w:type="dxa"/>
+            <w:tcW w:w="1061" w:type="dxa"/>
           </w:tcPr>
           <w:p>
             <w:pPr>
@@ -2869,7 +2905,7 @@
         </w:tc>
         <w:tc>
           <w:tcPr>
-            <w:tcW w:w="1243" w:type="dxa"/>
+            <w:tcW w:w="990" w:type="dxa"/>
           </w:tcPr>
           <w:p>
             <w:pPr>
@@ -2928,8 +2964,17 @@
                 <w:sz w:val="16"/>
                 <w:szCs w:val="16"/>
               </w:rPr>
-              <w:t>Ben Carbaugh</w:t>
-            </w:r>
+              <w:t xml:space="preserve">Ben </w:t>
+            </w:r>
+            <w:proofErr w:type="spellStart"/>
+            <w:r>
+              <w:rPr>
+                <w:sz w:val="16"/>
+                <w:szCs w:val="16"/>
+              </w:rPr>
+              <w:t>Carbaugh</w:t>
+            </w:r>
+            <w:proofErr w:type="spellEnd"/>
           </w:p>
           <w:p>
             <w:pPr>
@@ -3026,14 +3071,7 @@
                 <w:sz w:val="20"/>
                 <w:szCs w:val="20"/>
               </w:rPr>
-              <w:t>Database Created</w:t>
-            </w:r>
-            <w:r>
-              <w:rPr>
-                <w:sz w:val="20"/>
-                <w:szCs w:val="20"/>
-              </w:rPr>
-              <w:t xml:space="preserve"> to connect the score of the game to the user’s profile</w:t>
+              <w:t>Database Created to connect the score of the game to the user’s profile</w:t>
             </w:r>
           </w:p>
         </w:tc>
@@ -3044,7 +3082,7 @@
         </w:trPr>
         <w:tc>
           <w:tcPr>
-            <w:tcW w:w="808" w:type="dxa"/>
+            <w:tcW w:w="1061" w:type="dxa"/>
           </w:tcPr>
           <w:p>
             <w:pPr>
@@ -3076,7 +3114,7 @@
         </w:tc>
         <w:tc>
           <w:tcPr>
-            <w:tcW w:w="1243" w:type="dxa"/>
+            <w:tcW w:w="990" w:type="dxa"/>
           </w:tcPr>
           <w:p>
             <w:pPr>
@@ -3233,22 +3271,7 @@
                 <w:sz w:val="20"/>
                 <w:szCs w:val="20"/>
               </w:rPr>
-              <w:t>Added Advertisement (</w:t>
-            </w:r>
-            <w:r>
-              <w:rPr>
-                <w:sz w:val="20"/>
-                <w:szCs w:val="20"/>
-                <w:highlight w:val="green"/>
-              </w:rPr>
-              <w:t>Something from Google</w:t>
-            </w:r>
-            <w:r>
-              <w:rPr>
-                <w:sz w:val="20"/>
-                <w:szCs w:val="20"/>
-              </w:rPr>
-              <w:t>) and donation page(PayPal).</w:t>
+              <w:t>Added Advertisement and donation page(PayPal).</w:t>
             </w:r>
           </w:p>
         </w:tc>
@@ -3489,36 +3512,6 @@
     <w:p>
       <w:pPr>
         <w:spacing w:line="480" w:lineRule="auto"/>
-        <w:rPr>
-          <w:rFonts w:ascii="Times New Roman" w:eastAsia="Times New Roman" w:hAnsi="Times New Roman" w:cs="Times New Roman"/>
-          <w:sz w:val="24"/>
-          <w:szCs w:val="24"/>
-        </w:rPr>
-      </w:pPr>
-    </w:p>
-    <w:p>
-      <w:pPr>
-        <w:spacing w:line="480" w:lineRule="auto"/>
-        <w:rPr>
-          <w:rFonts w:ascii="Times New Roman" w:eastAsia="Times New Roman" w:hAnsi="Times New Roman" w:cs="Times New Roman"/>
-          <w:sz w:val="24"/>
-          <w:szCs w:val="24"/>
-        </w:rPr>
-      </w:pPr>
-    </w:p>
-    <w:p>
-      <w:pPr>
-        <w:spacing w:line="480" w:lineRule="auto"/>
-        <w:rPr>
-          <w:rFonts w:ascii="Times New Roman" w:eastAsia="Times New Roman" w:hAnsi="Times New Roman" w:cs="Times New Roman"/>
-          <w:sz w:val="24"/>
-          <w:szCs w:val="24"/>
-        </w:rPr>
-      </w:pPr>
-    </w:p>
-    <w:p>
-      <w:pPr>
-        <w:spacing w:line="480" w:lineRule="auto"/>
         <w:jc w:val="center"/>
         <w:rPr>
           <w:rFonts w:ascii="Times New Roman" w:eastAsia="Times New Roman" w:hAnsi="Times New Roman" w:cs="Times New Roman"/>
@@ -3534,7 +3527,8 @@
           <w:sz w:val="28"/>
           <w:szCs w:val="28"/>
         </w:rPr>
-        <w:t xml:space="preserve"> Table of Contents</w:t>
+        <w:lastRenderedPageBreak/>
+        <w:t>Table of Contents</w:t>
       </w:r>
     </w:p>
     <w:p>
@@ -3552,7 +3546,96 @@
           <w:sz w:val="24"/>
           <w:szCs w:val="24"/>
         </w:rPr>
-        <w:t>1. Introduction…………………………………………………………………………………… 5</w:t>
+        <w:t>1. Introduction</w:t>
+      </w:r>
+      <w:r>
+        <w:rPr>
+          <w:rFonts w:ascii="Times New Roman" w:eastAsia="Times New Roman" w:hAnsi="Times New Roman" w:cs="Times New Roman"/>
+          <w:sz w:val="24"/>
+          <w:szCs w:val="24"/>
+        </w:rPr>
+        <w:tab/>
+      </w:r>
+      <w:r>
+        <w:rPr>
+          <w:rFonts w:ascii="Times New Roman" w:eastAsia="Times New Roman" w:hAnsi="Times New Roman" w:cs="Times New Roman"/>
+          <w:sz w:val="24"/>
+          <w:szCs w:val="24"/>
+        </w:rPr>
+        <w:tab/>
+      </w:r>
+      <w:r>
+        <w:rPr>
+          <w:rFonts w:ascii="Times New Roman" w:eastAsia="Times New Roman" w:hAnsi="Times New Roman" w:cs="Times New Roman"/>
+          <w:sz w:val="24"/>
+          <w:szCs w:val="24"/>
+        </w:rPr>
+        <w:tab/>
+      </w:r>
+      <w:r>
+        <w:rPr>
+          <w:rFonts w:ascii="Times New Roman" w:eastAsia="Times New Roman" w:hAnsi="Times New Roman" w:cs="Times New Roman"/>
+          <w:sz w:val="24"/>
+          <w:szCs w:val="24"/>
+        </w:rPr>
+        <w:tab/>
+      </w:r>
+      <w:r>
+        <w:rPr>
+          <w:rFonts w:ascii="Times New Roman" w:eastAsia="Times New Roman" w:hAnsi="Times New Roman" w:cs="Times New Roman"/>
+          <w:sz w:val="24"/>
+          <w:szCs w:val="24"/>
+        </w:rPr>
+        <w:tab/>
+      </w:r>
+      <w:r>
+        <w:rPr>
+          <w:rFonts w:ascii="Times New Roman" w:eastAsia="Times New Roman" w:hAnsi="Times New Roman" w:cs="Times New Roman"/>
+          <w:sz w:val="24"/>
+          <w:szCs w:val="24"/>
+        </w:rPr>
+        <w:tab/>
+      </w:r>
+      <w:r>
+        <w:rPr>
+          <w:rFonts w:ascii="Times New Roman" w:eastAsia="Times New Roman" w:hAnsi="Times New Roman" w:cs="Times New Roman"/>
+          <w:sz w:val="24"/>
+          <w:szCs w:val="24"/>
+        </w:rPr>
+        <w:tab/>
+      </w:r>
+      <w:r>
+        <w:rPr>
+          <w:rFonts w:ascii="Times New Roman" w:eastAsia="Times New Roman" w:hAnsi="Times New Roman" w:cs="Times New Roman"/>
+          <w:sz w:val="24"/>
+          <w:szCs w:val="24"/>
+        </w:rPr>
+        <w:tab/>
+      </w:r>
+      <w:r>
+        <w:rPr>
+          <w:rFonts w:ascii="Times New Roman" w:eastAsia="Times New Roman" w:hAnsi="Times New Roman" w:cs="Times New Roman"/>
+          <w:sz w:val="24"/>
+          <w:szCs w:val="24"/>
+        </w:rPr>
+        <w:tab/>
+      </w:r>
+      <w:r>
+        <w:rPr>
+          <w:rFonts w:ascii="Times New Roman" w:eastAsia="Times New Roman" w:hAnsi="Times New Roman" w:cs="Times New Roman"/>
+          <w:sz w:val="24"/>
+          <w:szCs w:val="24"/>
+        </w:rPr>
+        <w:tab/>
+      </w:r>
+      <w:r>
+        <w:rPr>
+          <w:rFonts w:ascii="Times New Roman" w:eastAsia="Times New Roman" w:hAnsi="Times New Roman" w:cs="Times New Roman"/>
+          <w:sz w:val="24"/>
+          <w:szCs w:val="24"/>
+        </w:rPr>
+        <w:tab/>
+        <w:t>5</w:t>
       </w:r>
       <w:r>
         <w:rPr>
@@ -3569,7 +3652,80 @@
           <w:szCs w:val="24"/>
         </w:rPr>
         <w:tab/>
-        <w:t>1.1 Project Overview …………………………………………………………………. 5</w:t>
+        <w:t xml:space="preserve">1.1 Project Overview </w:t>
+      </w:r>
+      <w:r>
+        <w:rPr>
+          <w:rFonts w:ascii="Times New Roman" w:eastAsia="Times New Roman" w:hAnsi="Times New Roman" w:cs="Times New Roman"/>
+          <w:sz w:val="24"/>
+          <w:szCs w:val="24"/>
+        </w:rPr>
+        <w:tab/>
+      </w:r>
+      <w:r>
+        <w:rPr>
+          <w:rFonts w:ascii="Times New Roman" w:eastAsia="Times New Roman" w:hAnsi="Times New Roman" w:cs="Times New Roman"/>
+          <w:sz w:val="24"/>
+          <w:szCs w:val="24"/>
+        </w:rPr>
+        <w:tab/>
+      </w:r>
+      <w:r>
+        <w:rPr>
+          <w:rFonts w:ascii="Times New Roman" w:eastAsia="Times New Roman" w:hAnsi="Times New Roman" w:cs="Times New Roman"/>
+          <w:sz w:val="24"/>
+          <w:szCs w:val="24"/>
+        </w:rPr>
+        <w:tab/>
+      </w:r>
+      <w:r>
+        <w:rPr>
+          <w:rFonts w:ascii="Times New Roman" w:eastAsia="Times New Roman" w:hAnsi="Times New Roman" w:cs="Times New Roman"/>
+          <w:sz w:val="24"/>
+          <w:szCs w:val="24"/>
+        </w:rPr>
+        <w:tab/>
+      </w:r>
+      <w:r>
+        <w:rPr>
+          <w:rFonts w:ascii="Times New Roman" w:eastAsia="Times New Roman" w:hAnsi="Times New Roman" w:cs="Times New Roman"/>
+          <w:sz w:val="24"/>
+          <w:szCs w:val="24"/>
+        </w:rPr>
+        <w:tab/>
+      </w:r>
+      <w:r>
+        <w:rPr>
+          <w:rFonts w:ascii="Times New Roman" w:eastAsia="Times New Roman" w:hAnsi="Times New Roman" w:cs="Times New Roman"/>
+          <w:sz w:val="24"/>
+          <w:szCs w:val="24"/>
+        </w:rPr>
+        <w:tab/>
+      </w:r>
+      <w:r>
+        <w:rPr>
+          <w:rFonts w:ascii="Times New Roman" w:eastAsia="Times New Roman" w:hAnsi="Times New Roman" w:cs="Times New Roman"/>
+          <w:sz w:val="24"/>
+          <w:szCs w:val="24"/>
+        </w:rPr>
+        <w:tab/>
+      </w:r>
+      <w:r>
+        <w:rPr>
+          <w:rFonts w:ascii="Times New Roman" w:eastAsia="Times New Roman" w:hAnsi="Times New Roman" w:cs="Times New Roman"/>
+          <w:sz w:val="24"/>
+          <w:szCs w:val="24"/>
+        </w:rPr>
+        <w:tab/>
+      </w:r>
+      <w:r>
+        <w:rPr>
+          <w:rFonts w:ascii="Times New Roman" w:eastAsia="Times New Roman" w:hAnsi="Times New Roman" w:cs="Times New Roman"/>
+          <w:sz w:val="24"/>
+          <w:szCs w:val="24"/>
+        </w:rPr>
+        <w:tab/>
+        <w:t>5</w:t>
       </w:r>
       <w:r>
         <w:rPr>
@@ -3586,7 +3742,72 @@
           <w:szCs w:val="24"/>
         </w:rPr>
         <w:tab/>
-        <w:t>1.2 Project Deliverables …………………………………………………………….... 5</w:t>
+        <w:t>1.2 Project Deliverables</w:t>
+      </w:r>
+      <w:r>
+        <w:rPr>
+          <w:rFonts w:ascii="Times New Roman" w:eastAsia="Times New Roman" w:hAnsi="Times New Roman" w:cs="Times New Roman"/>
+          <w:sz w:val="24"/>
+          <w:szCs w:val="24"/>
+        </w:rPr>
+        <w:tab/>
+      </w:r>
+      <w:r>
+        <w:rPr>
+          <w:rFonts w:ascii="Times New Roman" w:eastAsia="Times New Roman" w:hAnsi="Times New Roman" w:cs="Times New Roman"/>
+          <w:sz w:val="24"/>
+          <w:szCs w:val="24"/>
+        </w:rPr>
+        <w:tab/>
+      </w:r>
+      <w:r>
+        <w:rPr>
+          <w:rFonts w:ascii="Times New Roman" w:eastAsia="Times New Roman" w:hAnsi="Times New Roman" w:cs="Times New Roman"/>
+          <w:sz w:val="24"/>
+          <w:szCs w:val="24"/>
+        </w:rPr>
+        <w:tab/>
+      </w:r>
+      <w:r>
+        <w:rPr>
+          <w:rFonts w:ascii="Times New Roman" w:eastAsia="Times New Roman" w:hAnsi="Times New Roman" w:cs="Times New Roman"/>
+          <w:sz w:val="24"/>
+          <w:szCs w:val="24"/>
+        </w:rPr>
+        <w:tab/>
+      </w:r>
+      <w:r>
+        <w:rPr>
+          <w:rFonts w:ascii="Times New Roman" w:eastAsia="Times New Roman" w:hAnsi="Times New Roman" w:cs="Times New Roman"/>
+          <w:sz w:val="24"/>
+          <w:szCs w:val="24"/>
+        </w:rPr>
+        <w:tab/>
+      </w:r>
+      <w:r>
+        <w:rPr>
+          <w:rFonts w:ascii="Times New Roman" w:eastAsia="Times New Roman" w:hAnsi="Times New Roman" w:cs="Times New Roman"/>
+          <w:sz w:val="24"/>
+          <w:szCs w:val="24"/>
+        </w:rPr>
+        <w:tab/>
+      </w:r>
+      <w:r>
+        <w:rPr>
+          <w:rFonts w:ascii="Times New Roman" w:eastAsia="Times New Roman" w:hAnsi="Times New Roman" w:cs="Times New Roman"/>
+          <w:sz w:val="24"/>
+          <w:szCs w:val="24"/>
+        </w:rPr>
+        <w:tab/>
+      </w:r>
+      <w:r>
+        <w:rPr>
+          <w:rFonts w:ascii="Times New Roman" w:eastAsia="Times New Roman" w:hAnsi="Times New Roman" w:cs="Times New Roman"/>
+          <w:sz w:val="24"/>
+          <w:szCs w:val="24"/>
+        </w:rPr>
+        <w:tab/>
+        <w:t>5</w:t>
       </w:r>
       <w:r>
         <w:rPr>
@@ -3603,7 +3824,79 @@
           <w:szCs w:val="24"/>
         </w:rPr>
         <w:tab/>
-        <w:t>1.3 Evolution of the SPMP …………………………………………………………... 5</w:t>
+        <w:t>1.3 Reference Materials</w:t>
+      </w:r>
+      <w:r>
+        <w:rPr>
+          <w:rFonts w:ascii="Times New Roman" w:eastAsia="Times New Roman" w:hAnsi="Times New Roman" w:cs="Times New Roman"/>
+          <w:sz w:val="24"/>
+          <w:szCs w:val="24"/>
+        </w:rPr>
+        <w:tab/>
+      </w:r>
+      <w:r>
+        <w:rPr>
+          <w:rFonts w:ascii="Times New Roman" w:eastAsia="Times New Roman" w:hAnsi="Times New Roman" w:cs="Times New Roman"/>
+          <w:sz w:val="24"/>
+          <w:szCs w:val="24"/>
+        </w:rPr>
+        <w:tab/>
+      </w:r>
+      <w:r>
+        <w:rPr>
+          <w:rFonts w:ascii="Times New Roman" w:eastAsia="Times New Roman" w:hAnsi="Times New Roman" w:cs="Times New Roman"/>
+          <w:sz w:val="24"/>
+          <w:szCs w:val="24"/>
+        </w:rPr>
+        <w:tab/>
+      </w:r>
+      <w:r>
+        <w:rPr>
+          <w:rFonts w:ascii="Times New Roman" w:eastAsia="Times New Roman" w:hAnsi="Times New Roman" w:cs="Times New Roman"/>
+          <w:sz w:val="24"/>
+          <w:szCs w:val="24"/>
+        </w:rPr>
+        <w:tab/>
+      </w:r>
+      <w:r>
+        <w:rPr>
+          <w:rFonts w:ascii="Times New Roman" w:eastAsia="Times New Roman" w:hAnsi="Times New Roman" w:cs="Times New Roman"/>
+          <w:sz w:val="24"/>
+          <w:szCs w:val="24"/>
+        </w:rPr>
+        <w:tab/>
+      </w:r>
+      <w:r>
+        <w:rPr>
+          <w:rFonts w:ascii="Times New Roman" w:eastAsia="Times New Roman" w:hAnsi="Times New Roman" w:cs="Times New Roman"/>
+          <w:sz w:val="24"/>
+          <w:szCs w:val="24"/>
+        </w:rPr>
+        <w:tab/>
+      </w:r>
+      <w:r>
+        <w:rPr>
+          <w:rFonts w:ascii="Times New Roman" w:eastAsia="Times New Roman" w:hAnsi="Times New Roman" w:cs="Times New Roman"/>
+          <w:sz w:val="24"/>
+          <w:szCs w:val="24"/>
+        </w:rPr>
+        <w:tab/>
+      </w:r>
+      <w:r>
+        <w:rPr>
+          <w:rFonts w:ascii="Times New Roman" w:eastAsia="Times New Roman" w:hAnsi="Times New Roman" w:cs="Times New Roman"/>
+          <w:sz w:val="24"/>
+          <w:szCs w:val="24"/>
+        </w:rPr>
+        <w:tab/>
+      </w:r>
+      <w:r>
+        <w:rPr>
+          <w:rFonts w:ascii="Times New Roman" w:eastAsia="Times New Roman" w:hAnsi="Times New Roman" w:cs="Times New Roman"/>
+          <w:sz w:val="24"/>
+          <w:szCs w:val="24"/>
+        </w:rPr>
+        <w:t>6</w:t>
       </w:r>
       <w:r>
         <w:rPr>
@@ -3620,7 +3913,155 @@
           <w:szCs w:val="24"/>
         </w:rPr>
         <w:tab/>
-        <w:t>1.4 Reference Materials …………………………………………………………….... 5</w:t>
+        <w:t>1.4 Definitions and Acronyms</w:t>
+      </w:r>
+      <w:r>
+        <w:rPr>
+          <w:rFonts w:ascii="Times New Roman" w:eastAsia="Times New Roman" w:hAnsi="Times New Roman" w:cs="Times New Roman"/>
+          <w:sz w:val="24"/>
+          <w:szCs w:val="24"/>
+        </w:rPr>
+        <w:tab/>
+      </w:r>
+      <w:r>
+        <w:rPr>
+          <w:rFonts w:ascii="Times New Roman" w:eastAsia="Times New Roman" w:hAnsi="Times New Roman" w:cs="Times New Roman"/>
+          <w:sz w:val="24"/>
+          <w:szCs w:val="24"/>
+        </w:rPr>
+        <w:tab/>
+      </w:r>
+      <w:r>
+        <w:rPr>
+          <w:rFonts w:ascii="Times New Roman" w:eastAsia="Times New Roman" w:hAnsi="Times New Roman" w:cs="Times New Roman"/>
+          <w:sz w:val="24"/>
+          <w:szCs w:val="24"/>
+        </w:rPr>
+        <w:tab/>
+      </w:r>
+      <w:r>
+        <w:rPr>
+          <w:rFonts w:ascii="Times New Roman" w:eastAsia="Times New Roman" w:hAnsi="Times New Roman" w:cs="Times New Roman"/>
+          <w:sz w:val="24"/>
+          <w:szCs w:val="24"/>
+        </w:rPr>
+        <w:tab/>
+      </w:r>
+      <w:r>
+        <w:rPr>
+          <w:rFonts w:ascii="Times New Roman" w:eastAsia="Times New Roman" w:hAnsi="Times New Roman" w:cs="Times New Roman"/>
+          <w:sz w:val="24"/>
+          <w:szCs w:val="24"/>
+        </w:rPr>
+        <w:tab/>
+      </w:r>
+      <w:r>
+        <w:rPr>
+          <w:rFonts w:ascii="Times New Roman" w:eastAsia="Times New Roman" w:hAnsi="Times New Roman" w:cs="Times New Roman"/>
+          <w:sz w:val="24"/>
+          <w:szCs w:val="24"/>
+        </w:rPr>
+        <w:tab/>
+      </w:r>
+      <w:r>
+        <w:rPr>
+          <w:rFonts w:ascii="Times New Roman" w:eastAsia="Times New Roman" w:hAnsi="Times New Roman" w:cs="Times New Roman"/>
+          <w:sz w:val="24"/>
+          <w:szCs w:val="24"/>
+        </w:rPr>
+        <w:tab/>
+        <w:t>6</w:t>
+      </w:r>
+    </w:p>
+    <w:p>
+      <w:pPr>
+        <w:spacing w:line="480" w:lineRule="auto"/>
+        <w:rPr>
+          <w:rFonts w:ascii="Times New Roman" w:eastAsia="Times New Roman" w:hAnsi="Times New Roman" w:cs="Times New Roman"/>
+          <w:sz w:val="24"/>
+          <w:szCs w:val="24"/>
+        </w:rPr>
+      </w:pPr>
+      <w:r>
+        <w:rPr>
+          <w:rFonts w:ascii="Times New Roman" w:eastAsia="Times New Roman" w:hAnsi="Times New Roman" w:cs="Times New Roman"/>
+          <w:sz w:val="24"/>
+          <w:szCs w:val="24"/>
+        </w:rPr>
+        <w:t>2. Project Organization</w:t>
+      </w:r>
+      <w:r>
+        <w:rPr>
+          <w:rFonts w:ascii="Times New Roman" w:eastAsia="Times New Roman" w:hAnsi="Times New Roman" w:cs="Times New Roman"/>
+          <w:sz w:val="24"/>
+          <w:szCs w:val="24"/>
+        </w:rPr>
+        <w:tab/>
+      </w:r>
+      <w:r>
+        <w:rPr>
+          <w:rFonts w:ascii="Times New Roman" w:eastAsia="Times New Roman" w:hAnsi="Times New Roman" w:cs="Times New Roman"/>
+          <w:sz w:val="24"/>
+          <w:szCs w:val="24"/>
+        </w:rPr>
+        <w:tab/>
+      </w:r>
+      <w:r>
+        <w:rPr>
+          <w:rFonts w:ascii="Times New Roman" w:eastAsia="Times New Roman" w:hAnsi="Times New Roman" w:cs="Times New Roman"/>
+          <w:sz w:val="24"/>
+          <w:szCs w:val="24"/>
+        </w:rPr>
+        <w:tab/>
+      </w:r>
+      <w:r>
+        <w:rPr>
+          <w:rFonts w:ascii="Times New Roman" w:eastAsia="Times New Roman" w:hAnsi="Times New Roman" w:cs="Times New Roman"/>
+          <w:sz w:val="24"/>
+          <w:szCs w:val="24"/>
+        </w:rPr>
+        <w:tab/>
+      </w:r>
+      <w:r>
+        <w:rPr>
+          <w:rFonts w:ascii="Times New Roman" w:eastAsia="Times New Roman" w:hAnsi="Times New Roman" w:cs="Times New Roman"/>
+          <w:sz w:val="24"/>
+          <w:szCs w:val="24"/>
+        </w:rPr>
+        <w:tab/>
+      </w:r>
+      <w:r>
+        <w:rPr>
+          <w:rFonts w:ascii="Times New Roman" w:eastAsia="Times New Roman" w:hAnsi="Times New Roman" w:cs="Times New Roman"/>
+          <w:sz w:val="24"/>
+          <w:szCs w:val="24"/>
+        </w:rPr>
+        <w:tab/>
+      </w:r>
+      <w:r>
+        <w:rPr>
+          <w:rFonts w:ascii="Times New Roman" w:eastAsia="Times New Roman" w:hAnsi="Times New Roman" w:cs="Times New Roman"/>
+          <w:sz w:val="24"/>
+          <w:szCs w:val="24"/>
+        </w:rPr>
+        <w:tab/>
+      </w:r>
+      <w:r>
+        <w:rPr>
+          <w:rFonts w:ascii="Times New Roman" w:eastAsia="Times New Roman" w:hAnsi="Times New Roman" w:cs="Times New Roman"/>
+          <w:sz w:val="24"/>
+          <w:szCs w:val="24"/>
+        </w:rPr>
+        <w:tab/>
+      </w:r>
+      <w:r>
+        <w:rPr>
+          <w:rFonts w:ascii="Times New Roman" w:eastAsia="Times New Roman" w:hAnsi="Times New Roman" w:cs="Times New Roman"/>
+          <w:sz w:val="24"/>
+          <w:szCs w:val="24"/>
+        </w:rPr>
+        <w:tab/>
+        <w:t>6</w:t>
       </w:r>
       <w:r>
         <w:rPr>
@@ -3637,7 +4078,80 @@
           <w:szCs w:val="24"/>
         </w:rPr>
         <w:tab/>
-        <w:t>1.5 Definitions and Acronyms………………………………………………………... 6</w:t>
+        <w:t>2.1 Process Model</w:t>
+      </w:r>
+      <w:r>
+        <w:rPr>
+          <w:rFonts w:ascii="Times New Roman" w:eastAsia="Times New Roman" w:hAnsi="Times New Roman" w:cs="Times New Roman"/>
+          <w:sz w:val="24"/>
+          <w:szCs w:val="24"/>
+        </w:rPr>
+        <w:tab/>
+      </w:r>
+      <w:r>
+        <w:rPr>
+          <w:rFonts w:ascii="Times New Roman" w:eastAsia="Times New Roman" w:hAnsi="Times New Roman" w:cs="Times New Roman"/>
+          <w:sz w:val="24"/>
+          <w:szCs w:val="24"/>
+        </w:rPr>
+        <w:tab/>
+      </w:r>
+      <w:r>
+        <w:rPr>
+          <w:rFonts w:ascii="Times New Roman" w:eastAsia="Times New Roman" w:hAnsi="Times New Roman" w:cs="Times New Roman"/>
+          <w:sz w:val="24"/>
+          <w:szCs w:val="24"/>
+        </w:rPr>
+        <w:tab/>
+      </w:r>
+      <w:r>
+        <w:rPr>
+          <w:rFonts w:ascii="Times New Roman" w:eastAsia="Times New Roman" w:hAnsi="Times New Roman" w:cs="Times New Roman"/>
+          <w:sz w:val="24"/>
+          <w:szCs w:val="24"/>
+        </w:rPr>
+        <w:tab/>
+      </w:r>
+      <w:r>
+        <w:rPr>
+          <w:rFonts w:ascii="Times New Roman" w:eastAsia="Times New Roman" w:hAnsi="Times New Roman" w:cs="Times New Roman"/>
+          <w:sz w:val="24"/>
+          <w:szCs w:val="24"/>
+        </w:rPr>
+        <w:tab/>
+      </w:r>
+      <w:r>
+        <w:rPr>
+          <w:rFonts w:ascii="Times New Roman" w:eastAsia="Times New Roman" w:hAnsi="Times New Roman" w:cs="Times New Roman"/>
+          <w:sz w:val="24"/>
+          <w:szCs w:val="24"/>
+        </w:rPr>
+        <w:tab/>
+      </w:r>
+      <w:r>
+        <w:rPr>
+          <w:rFonts w:ascii="Times New Roman" w:eastAsia="Times New Roman" w:hAnsi="Times New Roman" w:cs="Times New Roman"/>
+          <w:sz w:val="24"/>
+          <w:szCs w:val="24"/>
+        </w:rPr>
+        <w:tab/>
+      </w:r>
+      <w:r>
+        <w:rPr>
+          <w:rFonts w:ascii="Times New Roman" w:eastAsia="Times New Roman" w:hAnsi="Times New Roman" w:cs="Times New Roman"/>
+          <w:sz w:val="24"/>
+          <w:szCs w:val="24"/>
+        </w:rPr>
+        <w:tab/>
+      </w:r>
+      <w:r>
+        <w:rPr>
+          <w:rFonts w:ascii="Times New Roman" w:eastAsia="Times New Roman" w:hAnsi="Times New Roman" w:cs="Times New Roman"/>
+          <w:sz w:val="24"/>
+          <w:szCs w:val="24"/>
+        </w:rPr>
+        <w:tab/>
+        <w:t>6</w:t>
       </w:r>
     </w:p>
     <w:p>
@@ -3655,7 +4169,80 @@
           <w:sz w:val="24"/>
           <w:szCs w:val="24"/>
         </w:rPr>
-        <w:t>2. Project Organization……………………………………………………………………...</w:t>
+        <w:tab/>
+        <w:t>2.2 Organizational Structure</w:t>
+      </w:r>
+      <w:r>
+        <w:rPr>
+          <w:rFonts w:ascii="Times New Roman" w:eastAsia="Times New Roman" w:hAnsi="Times New Roman" w:cs="Times New Roman"/>
+          <w:sz w:val="24"/>
+          <w:szCs w:val="24"/>
+        </w:rPr>
+        <w:tab/>
+      </w:r>
+      <w:r>
+        <w:rPr>
+          <w:rFonts w:ascii="Times New Roman" w:eastAsia="Times New Roman" w:hAnsi="Times New Roman" w:cs="Times New Roman"/>
+          <w:sz w:val="24"/>
+          <w:szCs w:val="24"/>
+        </w:rPr>
+        <w:tab/>
+      </w:r>
+      <w:r>
+        <w:rPr>
+          <w:rFonts w:ascii="Times New Roman" w:eastAsia="Times New Roman" w:hAnsi="Times New Roman" w:cs="Times New Roman"/>
+          <w:sz w:val="24"/>
+          <w:szCs w:val="24"/>
+        </w:rPr>
+        <w:tab/>
+      </w:r>
+      <w:r>
+        <w:rPr>
+          <w:rFonts w:ascii="Times New Roman" w:eastAsia="Times New Roman" w:hAnsi="Times New Roman" w:cs="Times New Roman"/>
+          <w:sz w:val="24"/>
+          <w:szCs w:val="24"/>
+        </w:rPr>
+        <w:tab/>
+      </w:r>
+      <w:r>
+        <w:rPr>
+          <w:rFonts w:ascii="Times New Roman" w:eastAsia="Times New Roman" w:hAnsi="Times New Roman" w:cs="Times New Roman"/>
+          <w:sz w:val="24"/>
+          <w:szCs w:val="24"/>
+        </w:rPr>
+        <w:tab/>
+      </w:r>
+      <w:r>
+        <w:rPr>
+          <w:rFonts w:ascii="Times New Roman" w:eastAsia="Times New Roman" w:hAnsi="Times New Roman" w:cs="Times New Roman"/>
+          <w:sz w:val="24"/>
+          <w:szCs w:val="24"/>
+        </w:rPr>
+        <w:tab/>
+      </w:r>
+      <w:r>
+        <w:rPr>
+          <w:rFonts w:ascii="Times New Roman" w:eastAsia="Times New Roman" w:hAnsi="Times New Roman" w:cs="Times New Roman"/>
+          <w:sz w:val="24"/>
+          <w:szCs w:val="24"/>
+        </w:rPr>
+        <w:tab/>
+      </w:r>
+      <w:r>
+        <w:rPr>
+          <w:rFonts w:ascii="Times New Roman" w:eastAsia="Times New Roman" w:hAnsi="Times New Roman" w:cs="Times New Roman"/>
+          <w:sz w:val="24"/>
+          <w:szCs w:val="24"/>
+        </w:rPr>
+        <w:tab/>
+      </w:r>
+      <w:r>
+        <w:rPr>
+          <w:rFonts w:ascii="Times New Roman" w:eastAsia="Times New Roman" w:hAnsi="Times New Roman" w:cs="Times New Roman"/>
+          <w:sz w:val="24"/>
+          <w:szCs w:val="24"/>
+        </w:rPr>
+        <w:t>7</w:t>
       </w:r>
       <w:r>
         <w:rPr>
@@ -3672,7 +4259,72 @@
           <w:szCs w:val="24"/>
         </w:rPr>
         <w:tab/>
-        <w:t>2.1 Process Model …………………………………………………………………..</w:t>
+        <w:t>2.3 Organizational Interfaces</w:t>
+      </w:r>
+      <w:r>
+        <w:rPr>
+          <w:rFonts w:ascii="Times New Roman" w:eastAsia="Times New Roman" w:hAnsi="Times New Roman" w:cs="Times New Roman"/>
+          <w:sz w:val="24"/>
+          <w:szCs w:val="24"/>
+        </w:rPr>
+        <w:tab/>
+      </w:r>
+      <w:r>
+        <w:rPr>
+          <w:rFonts w:ascii="Times New Roman" w:eastAsia="Times New Roman" w:hAnsi="Times New Roman" w:cs="Times New Roman"/>
+          <w:sz w:val="24"/>
+          <w:szCs w:val="24"/>
+        </w:rPr>
+        <w:tab/>
+      </w:r>
+      <w:r>
+        <w:rPr>
+          <w:rFonts w:ascii="Times New Roman" w:eastAsia="Times New Roman" w:hAnsi="Times New Roman" w:cs="Times New Roman"/>
+          <w:sz w:val="24"/>
+          <w:szCs w:val="24"/>
+        </w:rPr>
+        <w:tab/>
+      </w:r>
+      <w:r>
+        <w:rPr>
+          <w:rFonts w:ascii="Times New Roman" w:eastAsia="Times New Roman" w:hAnsi="Times New Roman" w:cs="Times New Roman"/>
+          <w:sz w:val="24"/>
+          <w:szCs w:val="24"/>
+        </w:rPr>
+        <w:tab/>
+      </w:r>
+      <w:r>
+        <w:rPr>
+          <w:rFonts w:ascii="Times New Roman" w:eastAsia="Times New Roman" w:hAnsi="Times New Roman" w:cs="Times New Roman"/>
+          <w:sz w:val="24"/>
+          <w:szCs w:val="24"/>
+        </w:rPr>
+        <w:tab/>
+      </w:r>
+      <w:r>
+        <w:rPr>
+          <w:rFonts w:ascii="Times New Roman" w:eastAsia="Times New Roman" w:hAnsi="Times New Roman" w:cs="Times New Roman"/>
+          <w:sz w:val="24"/>
+          <w:szCs w:val="24"/>
+        </w:rPr>
+        <w:tab/>
+      </w:r>
+      <w:r>
+        <w:rPr>
+          <w:rFonts w:ascii="Times New Roman" w:eastAsia="Times New Roman" w:hAnsi="Times New Roman" w:cs="Times New Roman"/>
+          <w:sz w:val="24"/>
+          <w:szCs w:val="24"/>
+        </w:rPr>
+        <w:tab/>
+      </w:r>
+      <w:r>
+        <w:rPr>
+          <w:rFonts w:ascii="Times New Roman" w:eastAsia="Times New Roman" w:hAnsi="Times New Roman" w:cs="Times New Roman"/>
+          <w:sz w:val="24"/>
+          <w:szCs w:val="24"/>
+        </w:rPr>
+        <w:tab/>
+        <w:t>7</w:t>
       </w:r>
       <w:r>
         <w:rPr>
@@ -3689,7 +4341,179 @@
           <w:szCs w:val="24"/>
         </w:rPr>
         <w:tab/>
-        <w:t>2.2 Organizational Structure ………………………………………………………..</w:t>
+        <w:t xml:space="preserve">2.4 Project Responsibilities </w:t>
+      </w:r>
+      <w:r>
+        <w:rPr>
+          <w:rFonts w:ascii="Times New Roman" w:eastAsia="Times New Roman" w:hAnsi="Times New Roman" w:cs="Times New Roman"/>
+          <w:sz w:val="24"/>
+          <w:szCs w:val="24"/>
+        </w:rPr>
+        <w:tab/>
+      </w:r>
+      <w:r>
+        <w:rPr>
+          <w:rFonts w:ascii="Times New Roman" w:eastAsia="Times New Roman" w:hAnsi="Times New Roman" w:cs="Times New Roman"/>
+          <w:sz w:val="24"/>
+          <w:szCs w:val="24"/>
+        </w:rPr>
+        <w:tab/>
+      </w:r>
+      <w:r>
+        <w:rPr>
+          <w:rFonts w:ascii="Times New Roman" w:eastAsia="Times New Roman" w:hAnsi="Times New Roman" w:cs="Times New Roman"/>
+          <w:sz w:val="24"/>
+          <w:szCs w:val="24"/>
+        </w:rPr>
+        <w:tab/>
+      </w:r>
+      <w:r>
+        <w:rPr>
+          <w:rFonts w:ascii="Times New Roman" w:eastAsia="Times New Roman" w:hAnsi="Times New Roman" w:cs="Times New Roman"/>
+          <w:sz w:val="24"/>
+          <w:szCs w:val="24"/>
+        </w:rPr>
+        <w:tab/>
+      </w:r>
+      <w:r>
+        <w:rPr>
+          <w:rFonts w:ascii="Times New Roman" w:eastAsia="Times New Roman" w:hAnsi="Times New Roman" w:cs="Times New Roman"/>
+          <w:sz w:val="24"/>
+          <w:szCs w:val="24"/>
+        </w:rPr>
+        <w:tab/>
+      </w:r>
+      <w:r>
+        <w:rPr>
+          <w:rFonts w:ascii="Times New Roman" w:eastAsia="Times New Roman" w:hAnsi="Times New Roman" w:cs="Times New Roman"/>
+          <w:sz w:val="24"/>
+          <w:szCs w:val="24"/>
+        </w:rPr>
+        <w:tab/>
+      </w:r>
+      <w:r>
+        <w:rPr>
+          <w:rFonts w:ascii="Times New Roman" w:eastAsia="Times New Roman" w:hAnsi="Times New Roman" w:cs="Times New Roman"/>
+          <w:sz w:val="24"/>
+          <w:szCs w:val="24"/>
+        </w:rPr>
+        <w:tab/>
+      </w:r>
+      <w:r>
+        <w:rPr>
+          <w:rFonts w:ascii="Times New Roman" w:eastAsia="Times New Roman" w:hAnsi="Times New Roman" w:cs="Times New Roman"/>
+          <w:sz w:val="24"/>
+          <w:szCs w:val="24"/>
+        </w:rPr>
+        <w:tab/>
+        <w:t>7</w:t>
+      </w:r>
+    </w:p>
+    <w:p>
+      <w:pPr>
+        <w:spacing w:line="480" w:lineRule="auto"/>
+        <w:rPr>
+          <w:rFonts w:ascii="Times New Roman" w:eastAsia="Times New Roman" w:hAnsi="Times New Roman" w:cs="Times New Roman"/>
+          <w:sz w:val="24"/>
+          <w:szCs w:val="24"/>
+        </w:rPr>
+      </w:pPr>
+      <w:r>
+        <w:rPr>
+          <w:rFonts w:ascii="Times New Roman" w:eastAsia="Times New Roman" w:hAnsi="Times New Roman" w:cs="Times New Roman"/>
+          <w:sz w:val="24"/>
+          <w:szCs w:val="24"/>
+        </w:rPr>
+        <w:t xml:space="preserve">3. </w:t>
+      </w:r>
+      <w:r>
+        <w:rPr>
+          <w:rFonts w:ascii="Times New Roman" w:eastAsia="Times New Roman" w:hAnsi="Times New Roman" w:cs="Times New Roman"/>
+          <w:sz w:val="24"/>
+          <w:szCs w:val="24"/>
+        </w:rPr>
+        <w:t>Management</w:t>
+      </w:r>
+      <w:r>
+        <w:rPr>
+          <w:rFonts w:ascii="Times New Roman" w:eastAsia="Times New Roman" w:hAnsi="Times New Roman" w:cs="Times New Roman"/>
+          <w:sz w:val="24"/>
+          <w:szCs w:val="24"/>
+        </w:rPr>
+        <w:t xml:space="preserve"> Process</w:t>
+      </w:r>
+      <w:r>
+        <w:rPr>
+          <w:rFonts w:ascii="Times New Roman" w:eastAsia="Times New Roman" w:hAnsi="Times New Roman" w:cs="Times New Roman"/>
+          <w:sz w:val="24"/>
+          <w:szCs w:val="24"/>
+        </w:rPr>
+        <w:tab/>
+      </w:r>
+      <w:r>
+        <w:rPr>
+          <w:rFonts w:ascii="Times New Roman" w:eastAsia="Times New Roman" w:hAnsi="Times New Roman" w:cs="Times New Roman"/>
+          <w:sz w:val="24"/>
+          <w:szCs w:val="24"/>
+        </w:rPr>
+        <w:tab/>
+      </w:r>
+      <w:r>
+        <w:rPr>
+          <w:rFonts w:ascii="Times New Roman" w:eastAsia="Times New Roman" w:hAnsi="Times New Roman" w:cs="Times New Roman"/>
+          <w:sz w:val="24"/>
+          <w:szCs w:val="24"/>
+        </w:rPr>
+        <w:tab/>
+      </w:r>
+      <w:r>
+        <w:rPr>
+          <w:rFonts w:ascii="Times New Roman" w:eastAsia="Times New Roman" w:hAnsi="Times New Roman" w:cs="Times New Roman"/>
+          <w:sz w:val="24"/>
+          <w:szCs w:val="24"/>
+        </w:rPr>
+        <w:tab/>
+      </w:r>
+      <w:r>
+        <w:rPr>
+          <w:rFonts w:ascii="Times New Roman" w:eastAsia="Times New Roman" w:hAnsi="Times New Roman" w:cs="Times New Roman"/>
+          <w:sz w:val="24"/>
+          <w:szCs w:val="24"/>
+        </w:rPr>
+        <w:tab/>
+      </w:r>
+      <w:r>
+        <w:rPr>
+          <w:rFonts w:ascii="Times New Roman" w:eastAsia="Times New Roman" w:hAnsi="Times New Roman" w:cs="Times New Roman"/>
+          <w:sz w:val="24"/>
+          <w:szCs w:val="24"/>
+        </w:rPr>
+        <w:tab/>
+      </w:r>
+      <w:r>
+        <w:rPr>
+          <w:rFonts w:ascii="Times New Roman" w:eastAsia="Times New Roman" w:hAnsi="Times New Roman" w:cs="Times New Roman"/>
+          <w:sz w:val="24"/>
+          <w:szCs w:val="24"/>
+        </w:rPr>
+        <w:tab/>
+      </w:r>
+      <w:r>
+        <w:rPr>
+          <w:rFonts w:ascii="Times New Roman" w:eastAsia="Times New Roman" w:hAnsi="Times New Roman" w:cs="Times New Roman"/>
+          <w:sz w:val="24"/>
+          <w:szCs w:val="24"/>
+        </w:rPr>
+        <w:tab/>
+      </w:r>
+      <w:r>
+        <w:rPr>
+          <w:rFonts w:ascii="Times New Roman" w:eastAsia="Times New Roman" w:hAnsi="Times New Roman" w:cs="Times New Roman"/>
+          <w:sz w:val="24"/>
+          <w:szCs w:val="24"/>
+        </w:rPr>
+        <w:tab/>
+        <w:t>8</w:t>
       </w:r>
       <w:r>
         <w:rPr>
@@ -3706,7 +4530,72 @@
           <w:szCs w:val="24"/>
         </w:rPr>
         <w:tab/>
-        <w:t>2.3 Organizational Interfaces ……………………………………………………….</w:t>
+        <w:t xml:space="preserve">3.1 Management Objective </w:t>
+      </w:r>
+      <w:r>
+        <w:rPr>
+          <w:rFonts w:ascii="Times New Roman" w:eastAsia="Times New Roman" w:hAnsi="Times New Roman" w:cs="Times New Roman"/>
+          <w:sz w:val="24"/>
+          <w:szCs w:val="24"/>
+        </w:rPr>
+        <w:tab/>
+      </w:r>
+      <w:r>
+        <w:rPr>
+          <w:rFonts w:ascii="Times New Roman" w:eastAsia="Times New Roman" w:hAnsi="Times New Roman" w:cs="Times New Roman"/>
+          <w:sz w:val="24"/>
+          <w:szCs w:val="24"/>
+        </w:rPr>
+        <w:tab/>
+      </w:r>
+      <w:r>
+        <w:rPr>
+          <w:rFonts w:ascii="Times New Roman" w:eastAsia="Times New Roman" w:hAnsi="Times New Roman" w:cs="Times New Roman"/>
+          <w:sz w:val="24"/>
+          <w:szCs w:val="24"/>
+        </w:rPr>
+        <w:tab/>
+      </w:r>
+      <w:r>
+        <w:rPr>
+          <w:rFonts w:ascii="Times New Roman" w:eastAsia="Times New Roman" w:hAnsi="Times New Roman" w:cs="Times New Roman"/>
+          <w:sz w:val="24"/>
+          <w:szCs w:val="24"/>
+        </w:rPr>
+        <w:tab/>
+      </w:r>
+      <w:r>
+        <w:rPr>
+          <w:rFonts w:ascii="Times New Roman" w:eastAsia="Times New Roman" w:hAnsi="Times New Roman" w:cs="Times New Roman"/>
+          <w:sz w:val="24"/>
+          <w:szCs w:val="24"/>
+        </w:rPr>
+        <w:tab/>
+      </w:r>
+      <w:r>
+        <w:rPr>
+          <w:rFonts w:ascii="Times New Roman" w:eastAsia="Times New Roman" w:hAnsi="Times New Roman" w:cs="Times New Roman"/>
+          <w:sz w:val="24"/>
+          <w:szCs w:val="24"/>
+        </w:rPr>
+        <w:tab/>
+      </w:r>
+      <w:r>
+        <w:rPr>
+          <w:rFonts w:ascii="Times New Roman" w:eastAsia="Times New Roman" w:hAnsi="Times New Roman" w:cs="Times New Roman"/>
+          <w:sz w:val="24"/>
+          <w:szCs w:val="24"/>
+        </w:rPr>
+        <w:tab/>
+      </w:r>
+      <w:r>
+        <w:rPr>
+          <w:rFonts w:ascii="Times New Roman" w:eastAsia="Times New Roman" w:hAnsi="Times New Roman" w:cs="Times New Roman"/>
+          <w:sz w:val="24"/>
+          <w:szCs w:val="24"/>
+        </w:rPr>
+        <w:tab/>
+        <w:t>8</w:t>
       </w:r>
       <w:r>
         <w:rPr>
@@ -3723,7 +4612,196 @@
           <w:szCs w:val="24"/>
         </w:rPr>
         <w:tab/>
-        <w:t>2.4 Project Responsibilities …………………………………………………………</w:t>
+        <w:t xml:space="preserve">3.2 Assumptions, Dependencies, and Constraints </w:t>
+      </w:r>
+      <w:r>
+        <w:rPr>
+          <w:rFonts w:ascii="Times New Roman" w:eastAsia="Times New Roman" w:hAnsi="Times New Roman" w:cs="Times New Roman"/>
+          <w:sz w:val="24"/>
+          <w:szCs w:val="24"/>
+        </w:rPr>
+        <w:tab/>
+      </w:r>
+      <w:r>
+        <w:rPr>
+          <w:rFonts w:ascii="Times New Roman" w:eastAsia="Times New Roman" w:hAnsi="Times New Roman" w:cs="Times New Roman"/>
+          <w:sz w:val="24"/>
+          <w:szCs w:val="24"/>
+        </w:rPr>
+        <w:tab/>
+      </w:r>
+      <w:r>
+        <w:rPr>
+          <w:rFonts w:ascii="Times New Roman" w:eastAsia="Times New Roman" w:hAnsi="Times New Roman" w:cs="Times New Roman"/>
+          <w:sz w:val="24"/>
+          <w:szCs w:val="24"/>
+        </w:rPr>
+        <w:tab/>
+      </w:r>
+      <w:r>
+        <w:rPr>
+          <w:rFonts w:ascii="Times New Roman" w:eastAsia="Times New Roman" w:hAnsi="Times New Roman" w:cs="Times New Roman"/>
+          <w:sz w:val="24"/>
+          <w:szCs w:val="24"/>
+        </w:rPr>
+        <w:tab/>
+      </w:r>
+      <w:r>
+        <w:rPr>
+          <w:rFonts w:ascii="Times New Roman" w:eastAsia="Times New Roman" w:hAnsi="Times New Roman" w:cs="Times New Roman"/>
+          <w:sz w:val="24"/>
+          <w:szCs w:val="24"/>
+        </w:rPr>
+        <w:tab/>
+        <w:t>10</w:t>
+      </w:r>
+      <w:r>
+        <w:rPr>
+          <w:rFonts w:ascii="Times New Roman" w:eastAsia="Times New Roman" w:hAnsi="Times New Roman" w:cs="Times New Roman"/>
+          <w:sz w:val="24"/>
+          <w:szCs w:val="24"/>
+        </w:rPr>
+        <w:br/>
+      </w:r>
+      <w:r>
+        <w:rPr>
+          <w:rFonts w:ascii="Times New Roman" w:eastAsia="Times New Roman" w:hAnsi="Times New Roman" w:cs="Times New Roman"/>
+          <w:sz w:val="24"/>
+          <w:szCs w:val="24"/>
+        </w:rPr>
+        <w:tab/>
+        <w:t xml:space="preserve">3.3 Risk Management </w:t>
+      </w:r>
+      <w:r>
+        <w:rPr>
+          <w:rFonts w:ascii="Times New Roman" w:eastAsia="Times New Roman" w:hAnsi="Times New Roman" w:cs="Times New Roman"/>
+          <w:sz w:val="24"/>
+          <w:szCs w:val="24"/>
+        </w:rPr>
+        <w:tab/>
+      </w:r>
+      <w:r>
+        <w:rPr>
+          <w:rFonts w:ascii="Times New Roman" w:eastAsia="Times New Roman" w:hAnsi="Times New Roman" w:cs="Times New Roman"/>
+          <w:sz w:val="24"/>
+          <w:szCs w:val="24"/>
+        </w:rPr>
+        <w:tab/>
+      </w:r>
+      <w:r>
+        <w:rPr>
+          <w:rFonts w:ascii="Times New Roman" w:eastAsia="Times New Roman" w:hAnsi="Times New Roman" w:cs="Times New Roman"/>
+          <w:sz w:val="24"/>
+          <w:szCs w:val="24"/>
+        </w:rPr>
+        <w:tab/>
+      </w:r>
+      <w:r>
+        <w:rPr>
+          <w:rFonts w:ascii="Times New Roman" w:eastAsia="Times New Roman" w:hAnsi="Times New Roman" w:cs="Times New Roman"/>
+          <w:sz w:val="24"/>
+          <w:szCs w:val="24"/>
+        </w:rPr>
+        <w:tab/>
+      </w:r>
+      <w:r>
+        <w:rPr>
+          <w:rFonts w:ascii="Times New Roman" w:eastAsia="Times New Roman" w:hAnsi="Times New Roman" w:cs="Times New Roman"/>
+          <w:sz w:val="24"/>
+          <w:szCs w:val="24"/>
+        </w:rPr>
+        <w:tab/>
+      </w:r>
+      <w:r>
+        <w:rPr>
+          <w:rFonts w:ascii="Times New Roman" w:eastAsia="Times New Roman" w:hAnsi="Times New Roman" w:cs="Times New Roman"/>
+          <w:sz w:val="24"/>
+          <w:szCs w:val="24"/>
+        </w:rPr>
+        <w:tab/>
+      </w:r>
+      <w:r>
+        <w:rPr>
+          <w:rFonts w:ascii="Times New Roman" w:eastAsia="Times New Roman" w:hAnsi="Times New Roman" w:cs="Times New Roman"/>
+          <w:sz w:val="24"/>
+          <w:szCs w:val="24"/>
+        </w:rPr>
+        <w:tab/>
+      </w:r>
+      <w:r>
+        <w:rPr>
+          <w:rFonts w:ascii="Times New Roman" w:eastAsia="Times New Roman" w:hAnsi="Times New Roman" w:cs="Times New Roman"/>
+          <w:sz w:val="24"/>
+          <w:szCs w:val="24"/>
+        </w:rPr>
+        <w:tab/>
+        <w:t>10</w:t>
+      </w:r>
+      <w:r>
+        <w:rPr>
+          <w:rFonts w:ascii="Times New Roman" w:eastAsia="Times New Roman" w:hAnsi="Times New Roman" w:cs="Times New Roman"/>
+          <w:sz w:val="24"/>
+          <w:szCs w:val="24"/>
+        </w:rPr>
+        <w:br/>
+      </w:r>
+      <w:r>
+        <w:rPr>
+          <w:rFonts w:ascii="Times New Roman" w:eastAsia="Times New Roman" w:hAnsi="Times New Roman" w:cs="Times New Roman"/>
+          <w:sz w:val="24"/>
+          <w:szCs w:val="24"/>
+        </w:rPr>
+        <w:tab/>
+        <w:t>3.5 Monitoring and Controlling Mechanisms</w:t>
+      </w:r>
+      <w:r>
+        <w:rPr>
+          <w:rFonts w:ascii="Times New Roman" w:eastAsia="Times New Roman" w:hAnsi="Times New Roman" w:cs="Times New Roman"/>
+          <w:sz w:val="24"/>
+          <w:szCs w:val="24"/>
+        </w:rPr>
+        <w:tab/>
+      </w:r>
+      <w:r>
+        <w:rPr>
+          <w:rFonts w:ascii="Times New Roman" w:eastAsia="Times New Roman" w:hAnsi="Times New Roman" w:cs="Times New Roman"/>
+          <w:sz w:val="24"/>
+          <w:szCs w:val="24"/>
+        </w:rPr>
+        <w:tab/>
+      </w:r>
+      <w:r>
+        <w:rPr>
+          <w:rFonts w:ascii="Times New Roman" w:eastAsia="Times New Roman" w:hAnsi="Times New Roman" w:cs="Times New Roman"/>
+          <w:sz w:val="24"/>
+          <w:szCs w:val="24"/>
+        </w:rPr>
+        <w:tab/>
+      </w:r>
+      <w:r>
+        <w:rPr>
+          <w:rFonts w:ascii="Times New Roman" w:eastAsia="Times New Roman" w:hAnsi="Times New Roman" w:cs="Times New Roman"/>
+          <w:sz w:val="24"/>
+          <w:szCs w:val="24"/>
+        </w:rPr>
+        <w:tab/>
+      </w:r>
+      <w:r>
+        <w:rPr>
+          <w:rFonts w:ascii="Times New Roman" w:eastAsia="Times New Roman" w:hAnsi="Times New Roman" w:cs="Times New Roman"/>
+          <w:sz w:val="24"/>
+          <w:szCs w:val="24"/>
+        </w:rPr>
+        <w:tab/>
+      </w:r>
+      <w:r>
+        <w:rPr>
+          <w:rFonts w:ascii="Times New Roman" w:eastAsia="Times New Roman" w:hAnsi="Times New Roman" w:cs="Times New Roman"/>
+          <w:sz w:val="24"/>
+          <w:szCs w:val="24"/>
+        </w:rPr>
+        <w:tab/>
+        <w:t>10</w:t>
       </w:r>
     </w:p>
     <w:p>
@@ -3741,94 +4819,711 @@
           <w:sz w:val="24"/>
           <w:szCs w:val="24"/>
         </w:rPr>
-        <w:t>3. Managerial Process ……………………………………………………………………….</w:t>
-      </w:r>
-      <w:r>
-        <w:rPr>
-          <w:rFonts w:ascii="Times New Roman" w:eastAsia="Times New Roman" w:hAnsi="Times New Roman" w:cs="Times New Roman"/>
-          <w:sz w:val="24"/>
-          <w:szCs w:val="24"/>
-        </w:rPr>
-        <w:br/>
-      </w:r>
-      <w:r>
-        <w:rPr>
-          <w:rFonts w:ascii="Times New Roman" w:eastAsia="Times New Roman" w:hAnsi="Times New Roman" w:cs="Times New Roman"/>
-          <w:sz w:val="24"/>
-          <w:szCs w:val="24"/>
-        </w:rPr>
-        <w:tab/>
-        <w:t>3.1 Management Objective and Priorities …………………………………………..</w:t>
-      </w:r>
-      <w:r>
-        <w:rPr>
-          <w:rFonts w:ascii="Times New Roman" w:eastAsia="Times New Roman" w:hAnsi="Times New Roman" w:cs="Times New Roman"/>
-          <w:sz w:val="24"/>
-          <w:szCs w:val="24"/>
-        </w:rPr>
-        <w:br/>
-      </w:r>
-      <w:r>
-        <w:rPr>
-          <w:rFonts w:ascii="Times New Roman" w:eastAsia="Times New Roman" w:hAnsi="Times New Roman" w:cs="Times New Roman"/>
-          <w:sz w:val="24"/>
-          <w:szCs w:val="24"/>
-        </w:rPr>
-        <w:tab/>
-        <w:t>3.2 Assumptions, Dependencies, and Constraints ………………………………….</w:t>
-      </w:r>
-      <w:r>
-        <w:rPr>
-          <w:rFonts w:ascii="Times New Roman" w:eastAsia="Times New Roman" w:hAnsi="Times New Roman" w:cs="Times New Roman"/>
-          <w:sz w:val="24"/>
-          <w:szCs w:val="24"/>
-        </w:rPr>
-        <w:br/>
-      </w:r>
-      <w:r>
-        <w:rPr>
-          <w:rFonts w:ascii="Times New Roman" w:eastAsia="Times New Roman" w:hAnsi="Times New Roman" w:cs="Times New Roman"/>
-          <w:sz w:val="24"/>
-          <w:szCs w:val="24"/>
-        </w:rPr>
-        <w:tab/>
-        <w:t>3.3 Risk Management ………………………………………………………………</w:t>
-      </w:r>
-      <w:r>
-        <w:rPr>
-          <w:rFonts w:ascii="Times New Roman" w:eastAsia="Times New Roman" w:hAnsi="Times New Roman" w:cs="Times New Roman"/>
-          <w:sz w:val="24"/>
-          <w:szCs w:val="24"/>
-        </w:rPr>
-        <w:br/>
-      </w:r>
-      <w:r>
-        <w:rPr>
-          <w:rFonts w:ascii="Times New Roman" w:eastAsia="Times New Roman" w:hAnsi="Times New Roman" w:cs="Times New Roman"/>
-          <w:sz w:val="24"/>
-          <w:szCs w:val="24"/>
-        </w:rPr>
-        <w:tab/>
-        <w:t>3.4 Staffing Plan …………………………………………………………………....</w:t>
-      </w:r>
-      <w:r>
-        <w:rPr>
-          <w:rFonts w:ascii="Times New Roman" w:eastAsia="Times New Roman" w:hAnsi="Times New Roman" w:cs="Times New Roman"/>
-          <w:sz w:val="24"/>
-          <w:szCs w:val="24"/>
-        </w:rPr>
-        <w:br/>
-      </w:r>
-      <w:r>
-        <w:rPr>
-          <w:rFonts w:ascii="Times New Roman" w:eastAsia="Times New Roman" w:hAnsi="Times New Roman" w:cs="Times New Roman"/>
-          <w:sz w:val="24"/>
-          <w:szCs w:val="24"/>
-        </w:rPr>
-        <w:tab/>
-        <w:t>3.5 Monitoring and Controlling Mechanisms ……………………………………...</w:t>
-      </w:r>
-      <w:r>
+        <w:t>4. Technical Process</w:t>
+      </w:r>
+      <w:r>
+        <w:rPr>
+          <w:rFonts w:ascii="Times New Roman" w:eastAsia="Times New Roman" w:hAnsi="Times New Roman" w:cs="Times New Roman"/>
+          <w:sz w:val="24"/>
+          <w:szCs w:val="24"/>
+        </w:rPr>
+        <w:tab/>
+      </w:r>
+      <w:r>
+        <w:rPr>
+          <w:rFonts w:ascii="Times New Roman" w:eastAsia="Times New Roman" w:hAnsi="Times New Roman" w:cs="Times New Roman"/>
+          <w:sz w:val="24"/>
+          <w:szCs w:val="24"/>
+        </w:rPr>
+        <w:tab/>
+      </w:r>
+      <w:r>
+        <w:rPr>
+          <w:rFonts w:ascii="Times New Roman" w:eastAsia="Times New Roman" w:hAnsi="Times New Roman" w:cs="Times New Roman"/>
+          <w:sz w:val="24"/>
+          <w:szCs w:val="24"/>
+        </w:rPr>
+        <w:tab/>
+      </w:r>
+      <w:r>
+        <w:rPr>
+          <w:rFonts w:ascii="Times New Roman" w:eastAsia="Times New Roman" w:hAnsi="Times New Roman" w:cs="Times New Roman"/>
+          <w:sz w:val="24"/>
+          <w:szCs w:val="24"/>
+        </w:rPr>
+        <w:tab/>
+      </w:r>
+      <w:r>
+        <w:rPr>
+          <w:rFonts w:ascii="Times New Roman" w:eastAsia="Times New Roman" w:hAnsi="Times New Roman" w:cs="Times New Roman"/>
+          <w:sz w:val="24"/>
+          <w:szCs w:val="24"/>
+        </w:rPr>
+        <w:tab/>
+      </w:r>
+      <w:r>
+        <w:rPr>
+          <w:rFonts w:ascii="Times New Roman" w:eastAsia="Times New Roman" w:hAnsi="Times New Roman" w:cs="Times New Roman"/>
+          <w:sz w:val="24"/>
+          <w:szCs w:val="24"/>
+        </w:rPr>
+        <w:tab/>
+      </w:r>
+      <w:r>
+        <w:rPr>
+          <w:rFonts w:ascii="Times New Roman" w:eastAsia="Times New Roman" w:hAnsi="Times New Roman" w:cs="Times New Roman"/>
+          <w:sz w:val="24"/>
+          <w:szCs w:val="24"/>
+        </w:rPr>
+        <w:tab/>
+      </w:r>
+      <w:r>
+        <w:rPr>
+          <w:rFonts w:ascii="Times New Roman" w:eastAsia="Times New Roman" w:hAnsi="Times New Roman" w:cs="Times New Roman"/>
+          <w:sz w:val="24"/>
+          <w:szCs w:val="24"/>
+        </w:rPr>
+        <w:tab/>
+      </w:r>
+      <w:r>
+        <w:rPr>
+          <w:rFonts w:ascii="Times New Roman" w:eastAsia="Times New Roman" w:hAnsi="Times New Roman" w:cs="Times New Roman"/>
+          <w:sz w:val="24"/>
+          <w:szCs w:val="24"/>
+        </w:rPr>
+        <w:tab/>
+      </w:r>
+      <w:r>
+        <w:rPr>
+          <w:rFonts w:ascii="Times New Roman" w:eastAsia="Times New Roman" w:hAnsi="Times New Roman" w:cs="Times New Roman"/>
+          <w:sz w:val="24"/>
+          <w:szCs w:val="24"/>
+        </w:rPr>
+        <w:tab/>
+        <w:t>1</w:t>
+      </w:r>
+      <w:r>
+        <w:rPr>
+          <w:rFonts w:ascii="Times New Roman" w:eastAsia="Times New Roman" w:hAnsi="Times New Roman" w:cs="Times New Roman"/>
+          <w:sz w:val="24"/>
+          <w:szCs w:val="24"/>
+        </w:rPr>
+        <w:t>1</w:t>
+      </w:r>
+    </w:p>
+    <w:p>
+      <w:pPr>
+        <w:spacing w:line="480" w:lineRule="auto"/>
+        <w:rPr>
+          <w:rFonts w:ascii="Times New Roman" w:eastAsia="Times New Roman" w:hAnsi="Times New Roman" w:cs="Times New Roman"/>
+          <w:sz w:val="24"/>
+          <w:szCs w:val="24"/>
+        </w:rPr>
+      </w:pPr>
+      <w:r>
+        <w:rPr>
+          <w:rFonts w:ascii="Times New Roman" w:eastAsia="Times New Roman" w:hAnsi="Times New Roman" w:cs="Times New Roman"/>
+          <w:sz w:val="24"/>
+          <w:szCs w:val="24"/>
+        </w:rPr>
+        <w:tab/>
+        <w:t>4.1 Methods, Tools, and Techniques</w:t>
+      </w:r>
+      <w:r>
+        <w:rPr>
+          <w:rFonts w:ascii="Times New Roman" w:eastAsia="Times New Roman" w:hAnsi="Times New Roman" w:cs="Times New Roman"/>
+          <w:sz w:val="24"/>
+          <w:szCs w:val="24"/>
+        </w:rPr>
+        <w:tab/>
+      </w:r>
+      <w:r>
+        <w:rPr>
+          <w:rFonts w:ascii="Times New Roman" w:eastAsia="Times New Roman" w:hAnsi="Times New Roman" w:cs="Times New Roman"/>
+          <w:sz w:val="24"/>
+          <w:szCs w:val="24"/>
+        </w:rPr>
+        <w:tab/>
+      </w:r>
+      <w:r>
+        <w:rPr>
+          <w:rFonts w:ascii="Times New Roman" w:eastAsia="Times New Roman" w:hAnsi="Times New Roman" w:cs="Times New Roman"/>
+          <w:sz w:val="24"/>
+          <w:szCs w:val="24"/>
+        </w:rPr>
+        <w:tab/>
+      </w:r>
+      <w:r>
+        <w:rPr>
+          <w:rFonts w:ascii="Times New Roman" w:eastAsia="Times New Roman" w:hAnsi="Times New Roman" w:cs="Times New Roman"/>
+          <w:sz w:val="24"/>
+          <w:szCs w:val="24"/>
+        </w:rPr>
+        <w:tab/>
+      </w:r>
+      <w:r>
+        <w:rPr>
+          <w:rFonts w:ascii="Times New Roman" w:eastAsia="Times New Roman" w:hAnsi="Times New Roman" w:cs="Times New Roman"/>
+          <w:sz w:val="24"/>
+          <w:szCs w:val="24"/>
+        </w:rPr>
+        <w:tab/>
+      </w:r>
+      <w:r>
+        <w:rPr>
+          <w:rFonts w:ascii="Times New Roman" w:eastAsia="Times New Roman" w:hAnsi="Times New Roman" w:cs="Times New Roman"/>
+          <w:sz w:val="24"/>
+          <w:szCs w:val="24"/>
+        </w:rPr>
+        <w:tab/>
+      </w:r>
+      <w:r>
+        <w:rPr>
+          <w:rFonts w:ascii="Times New Roman" w:eastAsia="Times New Roman" w:hAnsi="Times New Roman" w:cs="Times New Roman"/>
+          <w:sz w:val="24"/>
+          <w:szCs w:val="24"/>
+        </w:rPr>
+        <w:tab/>
+        <w:t>1</w:t>
+      </w:r>
+      <w:r>
+        <w:rPr>
+          <w:rFonts w:ascii="Times New Roman" w:eastAsia="Times New Roman" w:hAnsi="Times New Roman" w:cs="Times New Roman"/>
+          <w:sz w:val="24"/>
+          <w:szCs w:val="24"/>
+        </w:rPr>
+        <w:t>1</w:t>
+      </w:r>
+    </w:p>
+    <w:p>
+      <w:pPr>
+        <w:spacing w:line="480" w:lineRule="auto"/>
+        <w:rPr>
+          <w:rFonts w:ascii="Times New Roman" w:eastAsia="Times New Roman" w:hAnsi="Times New Roman" w:cs="Times New Roman"/>
+          <w:sz w:val="24"/>
+          <w:szCs w:val="24"/>
+        </w:rPr>
+      </w:pPr>
+      <w:r>
+        <w:rPr>
+          <w:rFonts w:ascii="Times New Roman" w:eastAsia="Times New Roman" w:hAnsi="Times New Roman" w:cs="Times New Roman"/>
+          <w:sz w:val="24"/>
+          <w:szCs w:val="24"/>
+        </w:rPr>
+        <w:tab/>
+        <w:t>4.2 Software Documentation</w:t>
+      </w:r>
+      <w:r>
+        <w:rPr>
+          <w:rFonts w:ascii="Times New Roman" w:eastAsia="Times New Roman" w:hAnsi="Times New Roman" w:cs="Times New Roman"/>
+          <w:sz w:val="24"/>
+          <w:szCs w:val="24"/>
+        </w:rPr>
+        <w:tab/>
+      </w:r>
+      <w:r>
+        <w:rPr>
+          <w:rFonts w:ascii="Times New Roman" w:eastAsia="Times New Roman" w:hAnsi="Times New Roman" w:cs="Times New Roman"/>
+          <w:sz w:val="24"/>
+          <w:szCs w:val="24"/>
+        </w:rPr>
+        <w:tab/>
+      </w:r>
+      <w:r>
+        <w:rPr>
+          <w:rFonts w:ascii="Times New Roman" w:eastAsia="Times New Roman" w:hAnsi="Times New Roman" w:cs="Times New Roman"/>
+          <w:sz w:val="24"/>
+          <w:szCs w:val="24"/>
+        </w:rPr>
+        <w:tab/>
+      </w:r>
+      <w:r>
+        <w:rPr>
+          <w:rFonts w:ascii="Times New Roman" w:eastAsia="Times New Roman" w:hAnsi="Times New Roman" w:cs="Times New Roman"/>
+          <w:sz w:val="24"/>
+          <w:szCs w:val="24"/>
+        </w:rPr>
+        <w:tab/>
+      </w:r>
+      <w:r>
+        <w:rPr>
+          <w:rFonts w:ascii="Times New Roman" w:eastAsia="Times New Roman" w:hAnsi="Times New Roman" w:cs="Times New Roman"/>
+          <w:sz w:val="24"/>
+          <w:szCs w:val="24"/>
+        </w:rPr>
+        <w:tab/>
+      </w:r>
+      <w:r>
+        <w:rPr>
+          <w:rFonts w:ascii="Times New Roman" w:eastAsia="Times New Roman" w:hAnsi="Times New Roman" w:cs="Times New Roman"/>
+          <w:sz w:val="24"/>
+          <w:szCs w:val="24"/>
+        </w:rPr>
+        <w:tab/>
+      </w:r>
+      <w:r>
+        <w:rPr>
+          <w:rFonts w:ascii="Times New Roman" w:eastAsia="Times New Roman" w:hAnsi="Times New Roman" w:cs="Times New Roman"/>
+          <w:sz w:val="24"/>
+          <w:szCs w:val="24"/>
+        </w:rPr>
+        <w:tab/>
+      </w:r>
+      <w:r>
+        <w:rPr>
+          <w:rFonts w:ascii="Times New Roman" w:eastAsia="Times New Roman" w:hAnsi="Times New Roman" w:cs="Times New Roman"/>
+          <w:sz w:val="24"/>
+          <w:szCs w:val="24"/>
+        </w:rPr>
+        <w:tab/>
+        <w:t>1</w:t>
+      </w:r>
+      <w:r>
+        <w:rPr>
+          <w:rFonts w:ascii="Times New Roman" w:eastAsia="Times New Roman" w:hAnsi="Times New Roman" w:cs="Times New Roman"/>
+          <w:sz w:val="24"/>
+          <w:szCs w:val="24"/>
+        </w:rPr>
+        <w:t>2</w:t>
+      </w:r>
+    </w:p>
+    <w:p>
+      <w:pPr>
+        <w:spacing w:line="480" w:lineRule="auto"/>
+        <w:rPr>
+          <w:rFonts w:ascii="Times New Roman" w:eastAsia="Times New Roman" w:hAnsi="Times New Roman" w:cs="Times New Roman"/>
+          <w:sz w:val="24"/>
+          <w:szCs w:val="24"/>
+        </w:rPr>
+      </w:pPr>
+      <w:r>
+        <w:rPr>
+          <w:rFonts w:ascii="Times New Roman" w:eastAsia="Times New Roman" w:hAnsi="Times New Roman" w:cs="Times New Roman"/>
+          <w:sz w:val="24"/>
+          <w:szCs w:val="24"/>
+        </w:rPr>
+        <w:tab/>
+        <w:t>4.3 Project Support Functions</w:t>
+      </w:r>
+      <w:r>
+        <w:rPr>
+          <w:rFonts w:ascii="Times New Roman" w:eastAsia="Times New Roman" w:hAnsi="Times New Roman" w:cs="Times New Roman"/>
+          <w:sz w:val="24"/>
+          <w:szCs w:val="24"/>
+        </w:rPr>
+        <w:tab/>
+      </w:r>
+      <w:r>
+        <w:rPr>
+          <w:rFonts w:ascii="Times New Roman" w:eastAsia="Times New Roman" w:hAnsi="Times New Roman" w:cs="Times New Roman"/>
+          <w:sz w:val="24"/>
+          <w:szCs w:val="24"/>
+        </w:rPr>
+        <w:tab/>
+      </w:r>
+      <w:r>
+        <w:rPr>
+          <w:rFonts w:ascii="Times New Roman" w:eastAsia="Times New Roman" w:hAnsi="Times New Roman" w:cs="Times New Roman"/>
+          <w:sz w:val="24"/>
+          <w:szCs w:val="24"/>
+        </w:rPr>
+        <w:tab/>
+      </w:r>
+      <w:r>
+        <w:rPr>
+          <w:rFonts w:ascii="Times New Roman" w:eastAsia="Times New Roman" w:hAnsi="Times New Roman" w:cs="Times New Roman"/>
+          <w:sz w:val="24"/>
+          <w:szCs w:val="24"/>
+        </w:rPr>
+        <w:tab/>
+      </w:r>
+      <w:r>
+        <w:rPr>
+          <w:rFonts w:ascii="Times New Roman" w:eastAsia="Times New Roman" w:hAnsi="Times New Roman" w:cs="Times New Roman"/>
+          <w:sz w:val="24"/>
+          <w:szCs w:val="24"/>
+        </w:rPr>
+        <w:tab/>
+      </w:r>
+      <w:r>
+        <w:rPr>
+          <w:rFonts w:ascii="Times New Roman" w:eastAsia="Times New Roman" w:hAnsi="Times New Roman" w:cs="Times New Roman"/>
+          <w:sz w:val="24"/>
+          <w:szCs w:val="24"/>
+        </w:rPr>
+        <w:tab/>
+      </w:r>
+      <w:r>
+        <w:rPr>
+          <w:rFonts w:ascii="Times New Roman" w:eastAsia="Times New Roman" w:hAnsi="Times New Roman" w:cs="Times New Roman"/>
+          <w:sz w:val="24"/>
+          <w:szCs w:val="24"/>
+        </w:rPr>
+        <w:tab/>
+      </w:r>
+      <w:r>
+        <w:rPr>
+          <w:rFonts w:ascii="Times New Roman" w:eastAsia="Times New Roman" w:hAnsi="Times New Roman" w:cs="Times New Roman"/>
+          <w:sz w:val="24"/>
+          <w:szCs w:val="24"/>
+        </w:rPr>
+        <w:tab/>
+        <w:t>1</w:t>
+      </w:r>
+      <w:r>
+        <w:rPr>
+          <w:rFonts w:ascii="Times New Roman" w:eastAsia="Times New Roman" w:hAnsi="Times New Roman" w:cs="Times New Roman"/>
+          <w:sz w:val="24"/>
+          <w:szCs w:val="24"/>
+        </w:rPr>
+        <w:t>2</w:t>
+      </w:r>
+    </w:p>
+    <w:p>
+      <w:pPr>
+        <w:rPr>
+          <w:rFonts w:ascii="Times New Roman" w:eastAsia="Times New Roman" w:hAnsi="Times New Roman" w:cs="Times New Roman"/>
+          <w:sz w:val="24"/>
+          <w:szCs w:val="24"/>
+        </w:rPr>
+      </w:pPr>
+      <w:r>
+        <w:rPr>
+          <w:rFonts w:ascii="Times New Roman" w:eastAsia="Times New Roman" w:hAnsi="Times New Roman" w:cs="Times New Roman"/>
+          <w:sz w:val="24"/>
+          <w:szCs w:val="24"/>
+        </w:rPr>
+        <w:br w:type="page"/>
+      </w:r>
+    </w:p>
+    <w:p>
+      <w:pPr>
+        <w:spacing w:line="480" w:lineRule="auto"/>
+        <w:jc w:val="center"/>
+        <w:rPr>
+          <w:rFonts w:ascii="Times New Roman" w:eastAsia="Times New Roman" w:hAnsi="Times New Roman" w:cs="Times New Roman"/>
+          <w:b/>
+          <w:sz w:val="28"/>
+          <w:szCs w:val="28"/>
+        </w:rPr>
+      </w:pPr>
+      <w:r>
+        <w:rPr>
+          <w:rFonts w:ascii="Times New Roman" w:eastAsia="Times New Roman" w:hAnsi="Times New Roman" w:cs="Times New Roman"/>
+          <w:b/>
+          <w:sz w:val="28"/>
+          <w:szCs w:val="28"/>
+        </w:rPr>
+        <w:lastRenderedPageBreak/>
+        <w:t>Table of Contents (Cont..)</w:t>
+      </w:r>
+    </w:p>
+    <w:p>
+      <w:pPr>
+        <w:spacing w:line="480" w:lineRule="auto"/>
+        <w:rPr>
+          <w:rFonts w:ascii="Times New Roman" w:eastAsia="Times New Roman" w:hAnsi="Times New Roman" w:cs="Times New Roman"/>
+          <w:sz w:val="24"/>
+          <w:szCs w:val="24"/>
+        </w:rPr>
+      </w:pPr>
+      <w:r>
+        <w:rPr>
+          <w:rFonts w:ascii="Times New Roman" w:eastAsia="Times New Roman" w:hAnsi="Times New Roman" w:cs="Times New Roman"/>
+          <w:sz w:val="24"/>
+          <w:szCs w:val="24"/>
+        </w:rPr>
+        <w:t>5. Description of Work Packages</w:t>
+      </w:r>
+      <w:r>
+        <w:rPr>
+          <w:rFonts w:ascii="Times New Roman" w:eastAsia="Times New Roman" w:hAnsi="Times New Roman" w:cs="Times New Roman"/>
+          <w:sz w:val="24"/>
+          <w:szCs w:val="24"/>
+        </w:rPr>
+        <w:tab/>
+      </w:r>
+      <w:r>
+        <w:rPr>
+          <w:rFonts w:ascii="Times New Roman" w:eastAsia="Times New Roman" w:hAnsi="Times New Roman" w:cs="Times New Roman"/>
+          <w:sz w:val="24"/>
+          <w:szCs w:val="24"/>
+        </w:rPr>
+        <w:tab/>
+      </w:r>
+      <w:r>
+        <w:rPr>
+          <w:rFonts w:ascii="Times New Roman" w:eastAsia="Times New Roman" w:hAnsi="Times New Roman" w:cs="Times New Roman"/>
+          <w:sz w:val="24"/>
+          <w:szCs w:val="24"/>
+        </w:rPr>
+        <w:tab/>
+      </w:r>
+      <w:r>
+        <w:rPr>
+          <w:rFonts w:ascii="Times New Roman" w:eastAsia="Times New Roman" w:hAnsi="Times New Roman" w:cs="Times New Roman"/>
+          <w:sz w:val="24"/>
+          <w:szCs w:val="24"/>
+        </w:rPr>
+        <w:tab/>
+      </w:r>
+      <w:r>
+        <w:rPr>
+          <w:rFonts w:ascii="Times New Roman" w:eastAsia="Times New Roman" w:hAnsi="Times New Roman" w:cs="Times New Roman"/>
+          <w:sz w:val="24"/>
+          <w:szCs w:val="24"/>
+        </w:rPr>
+        <w:tab/>
+      </w:r>
+      <w:r>
+        <w:rPr>
+          <w:rFonts w:ascii="Times New Roman" w:eastAsia="Times New Roman" w:hAnsi="Times New Roman" w:cs="Times New Roman"/>
+          <w:sz w:val="24"/>
+          <w:szCs w:val="24"/>
+        </w:rPr>
+        <w:tab/>
+      </w:r>
+      <w:r>
+        <w:rPr>
+          <w:rFonts w:ascii="Times New Roman" w:eastAsia="Times New Roman" w:hAnsi="Times New Roman" w:cs="Times New Roman"/>
+          <w:sz w:val="24"/>
+          <w:szCs w:val="24"/>
+        </w:rPr>
+        <w:tab/>
+      </w:r>
+      <w:r>
+        <w:rPr>
+          <w:rFonts w:ascii="Times New Roman" w:eastAsia="Times New Roman" w:hAnsi="Times New Roman" w:cs="Times New Roman"/>
+          <w:sz w:val="24"/>
+          <w:szCs w:val="24"/>
+        </w:rPr>
+        <w:tab/>
+        <w:t>1</w:t>
+      </w:r>
+      <w:r>
+        <w:rPr>
+          <w:rFonts w:ascii="Times New Roman" w:eastAsia="Times New Roman" w:hAnsi="Times New Roman" w:cs="Times New Roman"/>
+          <w:sz w:val="24"/>
+          <w:szCs w:val="24"/>
+        </w:rPr>
+        <w:t>2</w:t>
+      </w:r>
+      <w:r>
+        <w:rPr>
+          <w:rFonts w:ascii="Times New Roman" w:eastAsia="Times New Roman" w:hAnsi="Times New Roman" w:cs="Times New Roman"/>
+          <w:sz w:val="24"/>
+          <w:szCs w:val="24"/>
+        </w:rPr>
+        <w:tab/>
+      </w:r>
+    </w:p>
+    <w:p>
+      <w:pPr>
+        <w:spacing w:line="480" w:lineRule="auto"/>
+        <w:rPr>
+          <w:rFonts w:ascii="Times New Roman" w:eastAsia="Times New Roman" w:hAnsi="Times New Roman" w:cs="Times New Roman"/>
+          <w:sz w:val="24"/>
+          <w:szCs w:val="24"/>
+        </w:rPr>
+      </w:pPr>
+      <w:r>
+        <w:rPr>
+          <w:rFonts w:ascii="Times New Roman" w:eastAsia="Times New Roman" w:hAnsi="Times New Roman" w:cs="Times New Roman"/>
+          <w:sz w:val="24"/>
+          <w:szCs w:val="24"/>
+        </w:rPr>
+        <w:tab/>
+        <w:t>5.1 Work Breakdown Structure (WBS)</w:t>
+      </w:r>
+      <w:r>
+        <w:rPr>
+          <w:rFonts w:ascii="Times New Roman" w:eastAsia="Times New Roman" w:hAnsi="Times New Roman" w:cs="Times New Roman"/>
+          <w:sz w:val="24"/>
+          <w:szCs w:val="24"/>
+        </w:rPr>
+        <w:t xml:space="preserve"> </w:t>
+      </w:r>
+      <w:r>
+        <w:rPr>
+          <w:rFonts w:ascii="Times New Roman" w:eastAsia="Times New Roman" w:hAnsi="Times New Roman" w:cs="Times New Roman"/>
+          <w:sz w:val="24"/>
+          <w:szCs w:val="24"/>
+        </w:rPr>
+        <w:tab/>
+      </w:r>
+      <w:r>
+        <w:rPr>
+          <w:rFonts w:ascii="Times New Roman" w:eastAsia="Times New Roman" w:hAnsi="Times New Roman" w:cs="Times New Roman"/>
+          <w:sz w:val="24"/>
+          <w:szCs w:val="24"/>
+        </w:rPr>
+        <w:tab/>
+      </w:r>
+      <w:r>
+        <w:rPr>
+          <w:rFonts w:ascii="Times New Roman" w:eastAsia="Times New Roman" w:hAnsi="Times New Roman" w:cs="Times New Roman"/>
+          <w:sz w:val="24"/>
+          <w:szCs w:val="24"/>
+        </w:rPr>
+        <w:tab/>
+      </w:r>
+      <w:r>
+        <w:rPr>
+          <w:rFonts w:ascii="Times New Roman" w:eastAsia="Times New Roman" w:hAnsi="Times New Roman" w:cs="Times New Roman"/>
+          <w:sz w:val="24"/>
+          <w:szCs w:val="24"/>
+        </w:rPr>
+        <w:tab/>
+      </w:r>
+      <w:r>
+        <w:rPr>
+          <w:rFonts w:ascii="Times New Roman" w:eastAsia="Times New Roman" w:hAnsi="Times New Roman" w:cs="Times New Roman"/>
+          <w:sz w:val="24"/>
+          <w:szCs w:val="24"/>
+        </w:rPr>
+        <w:tab/>
+      </w:r>
+      <w:r>
+        <w:rPr>
+          <w:rFonts w:ascii="Times New Roman" w:eastAsia="Times New Roman" w:hAnsi="Times New Roman" w:cs="Times New Roman"/>
+          <w:sz w:val="24"/>
+          <w:szCs w:val="24"/>
+        </w:rPr>
+        <w:tab/>
+        <w:t>1</w:t>
+      </w:r>
+      <w:r>
+        <w:rPr>
+          <w:rFonts w:ascii="Times New Roman" w:eastAsia="Times New Roman" w:hAnsi="Times New Roman" w:cs="Times New Roman"/>
+          <w:sz w:val="24"/>
+          <w:szCs w:val="24"/>
+        </w:rPr>
+        <w:t>3</w:t>
+      </w:r>
+      <w:r>
+        <w:rPr>
+          <w:rFonts w:ascii="Times New Roman" w:eastAsia="Times New Roman" w:hAnsi="Times New Roman" w:cs="Times New Roman"/>
+          <w:sz w:val="24"/>
+          <w:szCs w:val="24"/>
+        </w:rPr>
+        <w:tab/>
+      </w:r>
+    </w:p>
+    <w:p>
+      <w:pPr>
+        <w:spacing w:line="480" w:lineRule="auto"/>
+        <w:rPr>
+          <w:rFonts w:ascii="Times New Roman" w:eastAsia="Times New Roman" w:hAnsi="Times New Roman" w:cs="Times New Roman"/>
+          <w:sz w:val="24"/>
+          <w:szCs w:val="24"/>
+        </w:rPr>
+      </w:pPr>
+      <w:r>
+        <w:rPr>
+          <w:rFonts w:ascii="Times New Roman" w:eastAsia="Times New Roman" w:hAnsi="Times New Roman" w:cs="Times New Roman"/>
+          <w:sz w:val="24"/>
+          <w:szCs w:val="24"/>
+        </w:rPr>
+        <w:tab/>
+        <w:t>5.2 Gannt Chart</w:t>
+      </w:r>
+      <w:r>
+        <w:rPr>
+          <w:rFonts w:ascii="Times New Roman" w:eastAsia="Times New Roman" w:hAnsi="Times New Roman" w:cs="Times New Roman"/>
+          <w:sz w:val="24"/>
+          <w:szCs w:val="24"/>
+        </w:rPr>
+        <w:tab/>
+      </w:r>
+      <w:r>
+        <w:rPr>
+          <w:rFonts w:ascii="Times New Roman" w:eastAsia="Times New Roman" w:hAnsi="Times New Roman" w:cs="Times New Roman"/>
+          <w:sz w:val="24"/>
+          <w:szCs w:val="24"/>
+        </w:rPr>
+        <w:tab/>
+      </w:r>
+      <w:r>
+        <w:rPr>
+          <w:rFonts w:ascii="Times New Roman" w:eastAsia="Times New Roman" w:hAnsi="Times New Roman" w:cs="Times New Roman"/>
+          <w:sz w:val="24"/>
+          <w:szCs w:val="24"/>
+        </w:rPr>
+        <w:tab/>
+      </w:r>
+      <w:r>
+        <w:rPr>
+          <w:rFonts w:ascii="Times New Roman" w:eastAsia="Times New Roman" w:hAnsi="Times New Roman" w:cs="Times New Roman"/>
+          <w:sz w:val="24"/>
+          <w:szCs w:val="24"/>
+        </w:rPr>
+        <w:tab/>
+      </w:r>
+      <w:r>
+        <w:rPr>
+          <w:rFonts w:ascii="Times New Roman" w:eastAsia="Times New Roman" w:hAnsi="Times New Roman" w:cs="Times New Roman"/>
+          <w:sz w:val="24"/>
+          <w:szCs w:val="24"/>
+        </w:rPr>
+        <w:tab/>
+      </w:r>
+      <w:r>
+        <w:rPr>
+          <w:rFonts w:ascii="Times New Roman" w:eastAsia="Times New Roman" w:hAnsi="Times New Roman" w:cs="Times New Roman"/>
+          <w:sz w:val="24"/>
+          <w:szCs w:val="24"/>
+        </w:rPr>
+        <w:tab/>
+      </w:r>
+      <w:r>
+        <w:rPr>
+          <w:rFonts w:ascii="Times New Roman" w:eastAsia="Times New Roman" w:hAnsi="Times New Roman" w:cs="Times New Roman"/>
+          <w:sz w:val="24"/>
+          <w:szCs w:val="24"/>
+        </w:rPr>
+        <w:tab/>
+      </w:r>
+      <w:r>
+        <w:rPr>
+          <w:rFonts w:ascii="Times New Roman" w:eastAsia="Times New Roman" w:hAnsi="Times New Roman" w:cs="Times New Roman"/>
+          <w:sz w:val="24"/>
+          <w:szCs w:val="24"/>
+        </w:rPr>
+        <w:tab/>
+      </w:r>
+      <w:r>
+        <w:rPr>
+          <w:rFonts w:ascii="Times New Roman" w:eastAsia="Times New Roman" w:hAnsi="Times New Roman" w:cs="Times New Roman"/>
+          <w:sz w:val="24"/>
+          <w:szCs w:val="24"/>
+        </w:rPr>
+        <w:tab/>
+        <w:t>1</w:t>
+      </w:r>
+      <w:r>
+        <w:rPr>
+          <w:rFonts w:ascii="Times New Roman" w:eastAsia="Times New Roman" w:hAnsi="Times New Roman" w:cs="Times New Roman"/>
+          <w:sz w:val="24"/>
+          <w:szCs w:val="24"/>
+        </w:rPr>
+        <w:t>4</w:t>
+      </w:r>
+    </w:p>
+    <w:p>
+      <w:pPr>
+        <w:spacing w:line="480" w:lineRule="auto"/>
+        <w:rPr>
+          <w:rFonts w:ascii="Times New Roman" w:eastAsia="Times New Roman" w:hAnsi="Times New Roman" w:cs="Times New Roman"/>
+          <w:sz w:val="24"/>
+          <w:szCs w:val="24"/>
+        </w:rPr>
+      </w:pPr>
+      <w:r>
+        <w:rPr>
+          <w:rFonts w:ascii="Times New Roman" w:eastAsia="Times New Roman" w:hAnsi="Times New Roman" w:cs="Times New Roman"/>
+          <w:sz w:val="24"/>
+          <w:szCs w:val="24"/>
+        </w:rPr>
         <w:br w:type="page"/>
       </w:r>
     </w:p>
@@ -5720,8 +7415,16 @@
                 <w:rFonts w:ascii="Open Sans" w:eastAsia="Open Sans" w:hAnsi="Open Sans" w:cs="Open Sans"/>
               </w:rPr>
               <w:lastRenderedPageBreak/>
-              <w:t>Ben Carbaugh</w:t>
-            </w:r>
+              <w:t xml:space="preserve">Ben </w:t>
+            </w:r>
+            <w:proofErr w:type="spellStart"/>
+            <w:r>
+              <w:rPr>
+                <w:rFonts w:ascii="Open Sans" w:eastAsia="Open Sans" w:hAnsi="Open Sans" w:cs="Open Sans"/>
+              </w:rPr>
+              <w:t>Carbaugh</w:t>
+            </w:r>
+            <w:proofErr w:type="spellEnd"/>
           </w:p>
         </w:tc>
       </w:tr>
@@ -6224,8 +7927,16 @@
               <w:rPr>
                 <w:rFonts w:ascii="Open Sans" w:eastAsia="Open Sans" w:hAnsi="Open Sans" w:cs="Open Sans"/>
               </w:rPr>
-              <w:t>Vince Lepitan</w:t>
-            </w:r>
+              <w:t xml:space="preserve">Vince </w:t>
+            </w:r>
+            <w:proofErr w:type="spellStart"/>
+            <w:r>
+              <w:rPr>
+                <w:rFonts w:ascii="Open Sans" w:eastAsia="Open Sans" w:hAnsi="Open Sans" w:cs="Open Sans"/>
+              </w:rPr>
+              <w:t>Lepitan</w:t>
+            </w:r>
+            <w:proofErr w:type="spellEnd"/>
           </w:p>
         </w:tc>
       </w:tr>
@@ -8038,7 +9749,23 @@
           <w:rFonts w:ascii="Open Sans" w:eastAsia="Open Sans" w:hAnsi="Open Sans" w:cs="Open Sans"/>
           <w:color w:val="695D46"/>
         </w:rPr>
-        <w:t xml:space="preserve"> (BlueHost)</w:t>
+        <w:t xml:space="preserve"> (</w:t>
+      </w:r>
+      <w:proofErr w:type="spellStart"/>
+      <w:r>
+        <w:rPr>
+          <w:rFonts w:ascii="Open Sans" w:eastAsia="Open Sans" w:hAnsi="Open Sans" w:cs="Open Sans"/>
+          <w:color w:val="695D46"/>
+        </w:rPr>
+        <w:t>BlueHost</w:t>
+      </w:r>
+      <w:proofErr w:type="spellEnd"/>
+      <w:r>
+        <w:rPr>
+          <w:rFonts w:ascii="Open Sans" w:eastAsia="Open Sans" w:hAnsi="Open Sans" w:cs="Open Sans"/>
+          <w:color w:val="695D46"/>
+        </w:rPr>
+        <w:t>)</w:t>
       </w:r>
     </w:p>
     <w:p>
@@ -8484,6 +10211,7 @@
           <w:color w:val="695D46"/>
         </w:rPr>
       </w:pPr>
+      <w:proofErr w:type="spellStart"/>
       <w:r>
         <w:rPr>
           <w:rFonts w:ascii="Open Sans" w:eastAsia="Open Sans" w:hAnsi="Open Sans" w:cs="Open Sans"/>
@@ -8491,6 +10219,7 @@
         </w:rPr>
         <w:t>Elementor</w:t>
       </w:r>
+      <w:proofErr w:type="spellEnd"/>
     </w:p>
     <w:p>
       <w:pPr>
@@ -8504,6 +10233,7 @@
           <w:color w:val="695D46"/>
         </w:rPr>
       </w:pPr>
+      <w:proofErr w:type="spellStart"/>
       <w:r>
         <w:rPr>
           <w:rFonts w:ascii="Open Sans" w:eastAsia="Open Sans" w:hAnsi="Open Sans" w:cs="Open Sans"/>
@@ -8511,6 +10241,7 @@
         </w:rPr>
         <w:t>Updraftplus</w:t>
       </w:r>
+      <w:proofErr w:type="spellEnd"/>
     </w:p>
     <w:p>
       <w:pPr>
@@ -8524,6 +10255,7 @@
           <w:color w:val="695D46"/>
         </w:rPr>
       </w:pPr>
+      <w:proofErr w:type="spellStart"/>
       <w:r>
         <w:rPr>
           <w:rFonts w:ascii="Open Sans" w:eastAsia="Open Sans" w:hAnsi="Open Sans" w:cs="Open Sans"/>
@@ -8531,6 +10263,7 @@
         </w:rPr>
         <w:t>wpDataTable</w:t>
       </w:r>
+      <w:proofErr w:type="spellEnd"/>
     </w:p>
     <w:p>
       <w:pPr>
@@ -9220,7 +10953,7 @@
           <w:noProof/>
         </w:rPr>
         <w:drawing>
-          <wp:inline distT="0" distB="0" distL="0" distR="0" wp14:anchorId="1F4335DB" wp14:editId="602487E0">
+          <wp:inline distT="0" distB="0" distL="0" distR="0" wp14:anchorId="1F4335DB" wp14:editId="7FED7374">
             <wp:extent cx="6448425" cy="5415024"/>
             <wp:effectExtent l="0" t="0" r="0" b="0"/>
             <wp:docPr id="2" name="Picture 2"/>
@@ -9270,6 +11003,11 @@
       </w:r>
     </w:p>
     <w:p/>
+    <w:p>
+      <w:r>
+        <w:br w:type="page"/>
+      </w:r>
+    </w:p>
     <w:p/>
     <w:p/>
     <w:p>
@@ -9289,22 +11027,83 @@
           <w:rFonts w:ascii="PT Sans Narrow" w:eastAsia="PT Sans Narrow" w:hAnsi="PT Sans Narrow" w:cs="PT Sans Narrow"/>
           <w:color w:val="008575"/>
         </w:rPr>
-        <w:t>5.</w:t>
-      </w:r>
-      <w:r>
-        <w:rPr>
-          <w:rFonts w:ascii="PT Sans Narrow" w:eastAsia="PT Sans Narrow" w:hAnsi="PT Sans Narrow" w:cs="PT Sans Narrow"/>
-          <w:color w:val="008575"/>
-        </w:rPr>
-        <w:t>2Gantt Chart</w:t>
-      </w:r>
-    </w:p>
-    <w:p/>
+        <w:t>5.2Gantt Chart</w:t>
+      </w:r>
+    </w:p>
+    <w:p>
+      <w:r>
+        <w:rPr>
+          <w:noProof/>
+        </w:rPr>
+        <w:drawing>
+          <wp:anchor distT="0" distB="0" distL="114300" distR="114300" simplePos="0" relativeHeight="251665408" behindDoc="0" locked="0" layoutInCell="1" allowOverlap="1" wp14:anchorId="3A4749F6" wp14:editId="785BC416">
+            <wp:simplePos x="0" y="0"/>
+            <wp:positionH relativeFrom="margin">
+              <wp:posOffset>-685800</wp:posOffset>
+            </wp:positionH>
+            <wp:positionV relativeFrom="paragraph">
+              <wp:posOffset>212725</wp:posOffset>
+            </wp:positionV>
+            <wp:extent cx="7332822" cy="3295650"/>
+            <wp:effectExtent l="0" t="0" r="1905" b="0"/>
+            <wp:wrapNone/>
+            <wp:docPr id="1" name="Picture 1"/>
+            <wp:cNvGraphicFramePr>
+              <a:graphicFrameLocks xmlns:a="http://schemas.openxmlformats.org/drawingml/2006/main" noChangeAspect="1"/>
+            </wp:cNvGraphicFramePr>
+            <a:graphic xmlns:a="http://schemas.openxmlformats.org/drawingml/2006/main">
+              <a:graphicData uri="http://schemas.openxmlformats.org/drawingml/2006/picture">
+                <pic:pic xmlns:pic="http://schemas.openxmlformats.org/drawingml/2006/picture">
+                  <pic:nvPicPr>
+                    <pic:cNvPr id="0" name="Picture 6"/>
+                    <pic:cNvPicPr>
+                      <a:picLocks noChangeAspect="1" noChangeArrowheads="1"/>
+                    </pic:cNvPicPr>
+                  </pic:nvPicPr>
+                  <pic:blipFill>
+                    <a:blip r:embed="rId10">
+                      <a:extLst>
+                        <a:ext uri="{28A0092B-C50C-407E-A947-70E740481C1C}">
+                          <a14:useLocalDpi xmlns:a14="http://schemas.microsoft.com/office/drawing/2010/main" val="0"/>
+                        </a:ext>
+                      </a:extLst>
+                    </a:blip>
+                    <a:srcRect/>
+                    <a:stretch>
+                      <a:fillRect/>
+                    </a:stretch>
+                  </pic:blipFill>
+                  <pic:spPr bwMode="auto">
+                    <a:xfrm>
+                      <a:off x="0" y="0"/>
+                      <a:ext cx="7344534" cy="3300914"/>
+                    </a:xfrm>
+                    <a:prstGeom prst="rect">
+                      <a:avLst/>
+                    </a:prstGeom>
+                    <a:noFill/>
+                    <a:ln>
+                      <a:noFill/>
+                    </a:ln>
+                  </pic:spPr>
+                </pic:pic>
+              </a:graphicData>
+            </a:graphic>
+            <wp14:sizeRelH relativeFrom="margin">
+              <wp14:pctWidth>0</wp14:pctWidth>
+            </wp14:sizeRelH>
+            <wp14:sizeRelV relativeFrom="margin">
+              <wp14:pctHeight>0</wp14:pctHeight>
+            </wp14:sizeRelV>
+          </wp:anchor>
+        </w:drawing>
+      </w:r>
+    </w:p>
     <w:sectPr>
-      <w:headerReference w:type="default" r:id="rId10"/>
-      <w:footerReference w:type="default" r:id="rId11"/>
-      <w:headerReference w:type="first" r:id="rId12"/>
-      <w:footerReference w:type="first" r:id="rId13"/>
+      <w:headerReference w:type="default" r:id="rId11"/>
+      <w:footerReference w:type="default" r:id="rId12"/>
+      <w:headerReference w:type="first" r:id="rId13"/>
+      <w:footerReference w:type="first" r:id="rId14"/>
       <w:pgSz w:w="12240" w:h="15840"/>
       <w:pgMar w:top="1440" w:right="1440" w:bottom="1440" w:left="1440" w:header="720" w:footer="720" w:gutter="0"/>
       <w:pgNumType w:start="0"/>
@@ -12237,6 +14036,7 @@
   <w:style w:type="character" w:default="1" w:styleId="DefaultParagraphFont">
     <w:name w:val="Default Paragraph Font"/>
     <w:uiPriority w:val="1"/>
+    <w:semiHidden/>
     <w:unhideWhenUsed/>
   </w:style>
   <w:style w:type="table" w:default="1" w:styleId="TableNormal">

</xml_diff>